<commit_message>
Adding new methods to energy
</commit_message>
<xml_diff>
--- a/PS1.docx
+++ b/PS1.docx
@@ -56,15 +56,7 @@
           <w:sz w:val="24"/>
           <w:szCs w:val="36"/>
         </w:rPr>
-        <w:t>by</w:t>
-      </w:r>
-      <w:r>
-        <w:rPr>
-          <w:rFonts w:ascii="Times New Roman" w:hAnsi="Times New Roman" w:cs="Times New Roman"/>
-          <w:sz w:val="24"/>
-          <w:szCs w:val="36"/>
-        </w:rPr>
-        <w:t xml:space="preserve"> making use of new data or analytical methods. The four topics assessed are transportation, noise, energy, and solid waste.</w:t>
+        <w:t>by making use of new data or analytical methods. The four topics assessed are transportation, noise, energy, and solid waste.</w:t>
       </w:r>
     </w:p>
     <w:p>
@@ -94,15 +86,7 @@
           <w:sz w:val="24"/>
           <w:szCs w:val="36"/>
         </w:rPr>
-        <w:t>treet was opened in 1951 and home to the NYC Board of Transportation (now the Metropolitan Transi</w:t>
-      </w:r>
-      <w:r>
-        <w:rPr>
-          <w:rFonts w:ascii="Times New Roman" w:hAnsi="Times New Roman" w:cs="Times New Roman"/>
-          <w:sz w:val="24"/>
-          <w:szCs w:val="36"/>
-        </w:rPr>
-        <w:t xml:space="preserve">t Authority). As the local economy in the surrounding neighborhood of DUMBO struggled retailers closed shop, and in 1990 the MTA also relocated leaving 370 Jay empty for over 25 years. </w:t>
+        <w:t xml:space="preserve">treet was opened in 1951 and home to the NYC Board of Transportation (now the Metropolitan Transit Authority). As the local economy in the surrounding neighborhood of DUMBO struggled retailers closed shop, and in 1990 the MTA also relocated leaving 370 Jay empty for over 25 years. </w:t>
       </w:r>
     </w:p>
     <w:p>
@@ -116,23 +100,7 @@
           <w:szCs w:val="36"/>
         </w:rPr>
         <w:tab/>
-        <w:t>Today, the neighborhood of DUMBO is characterized primarily by explos</w:t>
-      </w:r>
-      <w:r>
-        <w:rPr>
-          <w:rFonts w:ascii="Times New Roman" w:hAnsi="Times New Roman" w:cs="Times New Roman"/>
-          <w:sz w:val="24"/>
-          <w:szCs w:val="36"/>
-        </w:rPr>
-        <w:t>ive economic growth: from 2002 to 2013 the number of employees in the neighborhood nearly doubled, from 636 thousand to 1.19 million (LEHD Workplace Area Characteristics). While much less prevalent, there are also a fair number of residents of varied diver</w:t>
-      </w:r>
-      <w:r>
-        <w:rPr>
-          <w:rFonts w:ascii="Times New Roman" w:hAnsi="Times New Roman" w:cs="Times New Roman"/>
-          <w:sz w:val="24"/>
-          <w:szCs w:val="36"/>
-        </w:rPr>
-        <w:t>sity: of the 37 thousand residents 43% are White, 23% Hispanic or Latino, and 22% African American (ACS 2013).</w:t>
+        <w:t>Today, the neighborhood of DUMBO is characterized primarily by explosive economic growth: from 2002 to 2013 the number of employees in the neighborhood nearly doubled, from 636 thousand to 1.19 million (LEHD Workplace Area Characteristics). While much less prevalent, there are also a fair number of residents of varied diversity: of the 37 thousand residents 43% are White, 23% Hispanic or Latino, and 22% African American (ACS 2013).</w:t>
       </w:r>
     </w:p>
     <w:p>
@@ -146,15 +114,7 @@
           <w:szCs w:val="36"/>
         </w:rPr>
         <w:tab/>
-        <w:t>The renovation of 370 Jay – as well as other current and expected growth across DUMBO and surrounding neighborhoods – is expected to add to Broo</w:t>
-      </w:r>
-      <w:r>
-        <w:rPr>
-          <w:rFonts w:ascii="Times New Roman" w:hAnsi="Times New Roman" w:cs="Times New Roman"/>
-          <w:sz w:val="24"/>
-          <w:szCs w:val="36"/>
-        </w:rPr>
-        <w:t xml:space="preserve">klyn's rapid changes, especially in terms of economic activity. </w:t>
+        <w:t xml:space="preserve">The renovation of 370 Jay – as well as other current and expected growth across DUMBO and surrounding neighborhoods – is expected to add to Brooklyn's rapid changes, especially in terms of economic activity. </w:t>
       </w:r>
     </w:p>
     <w:p>
@@ -277,15 +237,7 @@
           <w:sz w:val="24"/>
           <w:szCs w:val="24"/>
         </w:rPr>
-        <w:t>1</w:t>
-      </w:r>
-      <w:r>
-        <w:rPr>
-          <w:rFonts w:ascii="Times New Roman" w:hAnsi="Times New Roman" w:cs="Times New Roman"/>
-          <w:sz w:val="24"/>
-          <w:szCs w:val="24"/>
-        </w:rPr>
-        <w:t>-</w:t>
+        <w:t>1-</w:t>
       </w:r>
       <w:r>
         <w:rPr>
@@ -594,15 +546,7 @@
                 <w:sz w:val="24"/>
                 <w:szCs w:val="24"/>
               </w:rPr>
-              <w:t>P</w:t>
-            </w:r>
-            <w:r>
-              <w:rPr>
-                <w:rFonts w:ascii="Times New Roman" w:hAnsi="Times New Roman" w:cs="Times New Roman"/>
-                <w:sz w:val="24"/>
-                <w:szCs w:val="24"/>
-              </w:rPr>
-              <w:t>M Trips</w:t>
+              <w:t>PM Trips</w:t>
             </w:r>
           </w:p>
         </w:tc>
@@ -5690,15 +5634,7 @@
           <w:sz w:val="24"/>
           <w:szCs w:val="24"/>
         </w:rPr>
-        <w:t xml:space="preserve">. </w:t>
-      </w:r>
-      <w:r>
-        <w:rPr>
-          <w:rFonts w:ascii="Times New Roman" w:hAnsi="Times New Roman" w:cs="Times New Roman"/>
-          <w:sz w:val="24"/>
-          <w:szCs w:val="24"/>
-        </w:rPr>
-        <w:t>Average Weekday ridership is taken from the MTA’s 2014 statistics</w:t>
+        <w:t>. Average Weekday ridership is taken from the MTA’s 2014 statistics</w:t>
       </w:r>
       <w:r>
         <w:rPr>
@@ -6098,23 +6034,7 @@
           <w:sz w:val="24"/>
           <w:szCs w:val="24"/>
         </w:rPr>
-        <w:t xml:space="preserve"> </w:t>
-      </w:r>
-      <w:r>
-        <w:rPr>
-          <w:rFonts w:ascii="Times New Roman" w:hAnsi="Times New Roman" w:cs="Times New Roman"/>
-          <w:sz w:val="24"/>
-          <w:szCs w:val="24"/>
-        </w:rPr>
-        <w:t xml:space="preserve">To get a better sense of the traffic, </w:t>
-      </w:r>
-      <w:r>
-        <w:rPr>
-          <w:rFonts w:ascii="Times New Roman" w:hAnsi="Times New Roman" w:cs="Times New Roman"/>
-          <w:sz w:val="24"/>
-          <w:szCs w:val="24"/>
-        </w:rPr>
-        <w:t>Graph 1-2</w:t>
+        <w:t xml:space="preserve"> To get a better sense of the traffic, Graph 1-2</w:t>
       </w:r>
       <w:r>
         <w:rPr>
@@ -6797,16 +6717,7 @@
           <w:sz w:val="36"/>
           <w:szCs w:val="36"/>
         </w:rPr>
-        <w:t>C</w:t>
-      </w:r>
-      <w:r>
-        <w:rPr>
-          <w:rFonts w:ascii="Times New Roman" w:hAnsi="Times New Roman"/>
-          <w:b/>
-          <w:sz w:val="36"/>
-          <w:szCs w:val="36"/>
-        </w:rPr>
-        <w:t xml:space="preserve">hapter 2 </w:t>
+        <w:t xml:space="preserve">Chapter 2 </w:t>
       </w:r>
       <w:r>
         <w:rPr>
@@ -6876,14 +6787,7 @@
           <w:rFonts w:ascii="Times New Roman" w:hAnsi="Times New Roman"/>
           <w:sz w:val="24"/>
         </w:rPr>
-        <w:t>As of 2015, most of the evaluation of noise conditions in New York is realized for Final Environment Impact Studies (FEIS), which are mandatory in case of a rezoning proposal. Close to 370 Jay Street, the most rece</w:t>
-      </w:r>
-      <w:r>
-        <w:rPr>
-          <w:rFonts w:ascii="Times New Roman" w:hAnsi="Times New Roman"/>
-          <w:sz w:val="24"/>
-        </w:rPr>
-        <w:t>nt FEIS was written for the Downtown Brooklyn Development proposal.</w:t>
+        <w:t>As of 2015, most of the evaluation of noise conditions in New York is realized for Final Environment Impact Studies (FEIS), which are mandatory in case of a rezoning proposal. Close to 370 Jay Street, the most recent FEIS was written for the Downtown Brooklyn Development proposal.</w:t>
       </w:r>
       <w:r>
         <w:rPr>
@@ -6898,14 +6802,7 @@
           <w:rFonts w:ascii="Times New Roman" w:hAnsi="Times New Roman"/>
           <w:sz w:val="24"/>
         </w:rPr>
-        <w:t xml:space="preserve"> As the report was written in 2004, before a major revitalization of the neighborhood, it is fair to assume that the activity in the neighborhood has increased, and thus its noise level, e</w:t>
-      </w:r>
-      <w:r>
-        <w:rPr>
-          <w:rFonts w:ascii="Times New Roman" w:hAnsi="Times New Roman"/>
-          <w:sz w:val="24"/>
-        </w:rPr>
-        <w:t xml:space="preserve">specially on Jay Street (near the </w:t>
+        <w:t xml:space="preserve"> As the report was written in 2004, before a major revitalization of the neighborhood, it is fair to assume that the activity in the neighborhood has increased, and thus its noise level, especially on Jay Street (near the </w:t>
       </w:r>
       <w:proofErr w:type="spellStart"/>
       <w:r>
@@ -6970,14 +6867,7 @@
           <w:rFonts w:ascii="Times New Roman" w:hAnsi="Times New Roman"/>
           <w:sz w:val="24"/>
         </w:rPr>
-        <w:t xml:space="preserve"> Co., Ltd. The noise was evaluated on Wednesday, October 28, 2015 duri</w:t>
-      </w:r>
-      <w:r>
-        <w:rPr>
-          <w:rFonts w:ascii="Times New Roman" w:hAnsi="Times New Roman"/>
-          <w:sz w:val="24"/>
-        </w:rPr>
-        <w:t xml:space="preserve">ng 10 minutes for each peak-hour period (Table </w:t>
+        <w:t xml:space="preserve"> Co., Ltd. The noise was evaluated on Wednesday, October 28, 2015 during 10 minutes for each peak-hour period (Table </w:t>
       </w:r>
       <w:r>
         <w:rPr>
@@ -7524,14 +7414,7 @@
           <w:sz w:val="24"/>
         </w:rPr>
         <w:tab/>
-        <w:t>To better assess the current situation, we use</w:t>
-      </w:r>
-      <w:r>
-        <w:rPr>
-          <w:rFonts w:ascii="Times New Roman" w:hAnsi="Times New Roman"/>
-          <w:sz w:val="24"/>
-        </w:rPr>
-        <w:t>d the 311 Complaints Data</w:t>
+        <w:t>To better assess the current situation, we used the 311 Complaints Data</w:t>
       </w:r>
       <w:r>
         <w:rPr>
@@ -7628,15 +7511,7 @@
           <w:b/>
           <w:sz w:val="24"/>
         </w:rPr>
-        <w:t>1.</w:t>
-      </w:r>
-      <w:r>
-        <w:rPr>
-          <w:rFonts w:ascii="Times New Roman" w:hAnsi="Times New Roman"/>
-          <w:b/>
-          <w:sz w:val="24"/>
-        </w:rPr>
-        <w:t xml:space="preserve"> 311 Noise complaints around Jay Street, 2010-2015</w:t>
+        <w:t>1. 311 Noise complaints around Jay Street, 2010-2015</w:t>
       </w:r>
     </w:p>
     <w:p>
@@ -7759,14 +7634,7 @@
           <w:rFonts w:ascii="Times New Roman" w:hAnsi="Times New Roman"/>
           <w:sz w:val="24"/>
         </w:rPr>
-        <w:t xml:space="preserve">. Being located on a two-way </w:t>
-      </w:r>
-      <w:r>
-        <w:rPr>
-          <w:rFonts w:ascii="Times New Roman" w:hAnsi="Times New Roman"/>
-          <w:sz w:val="24"/>
-        </w:rPr>
-        <w:t>street in Downtown Brooklyn, the impact of the building on the noise level would be mainly caused by the traffic generated. Other noise sources (for an educational/office building) are thus ignored.</w:t>
+        <w:t>. Being located on a two-way street in Downtown Brooklyn, the impact of the building on the noise level would be mainly caused by the traffic generated. Other noise sources (for an educational/office building) are thus ignored.</w:t>
       </w:r>
     </w:p>
     <w:p>
@@ -7783,14 +7651,7 @@
           <w:sz w:val="24"/>
         </w:rPr>
         <w:tab/>
-        <w:t>In the PCE method, peak-hour existing, and future projec</w:t>
-      </w:r>
-      <w:r>
-        <w:rPr>
-          <w:rFonts w:ascii="Times New Roman" w:hAnsi="Times New Roman"/>
-          <w:sz w:val="24"/>
-        </w:rPr>
-        <w:t>ted traffic volumes are converted to Noise PCE. The change in noise level is calculated based on the logarithmic ratio of Noise PCE values. This change is then added to the existing noise level to get the future projected noise level.</w:t>
+        <w:t>In the PCE method, peak-hour existing, and future projected traffic volumes are converted to Noise PCE. The change in noise level is calculated based on the logarithmic ratio of Noise PCE values. This change is then added to the existing noise level to get the future projected noise level.</w:t>
       </w:r>
     </w:p>
     <w:p>
@@ -7828,14 +7689,7 @@
           <w:sz w:val="24"/>
         </w:rPr>
         <w:tab/>
-        <w:t>Ther</w:t>
-      </w:r>
-      <w:r>
-        <w:rPr>
-          <w:rFonts w:ascii="Times New Roman" w:hAnsi="Times New Roman"/>
-          <w:sz w:val="24"/>
-        </w:rPr>
-        <w:t>e is currently no traffic evaluation on Jay Street openly available. However, the Department of Transportation has measured the traffic on Smith Street, between Hamilton Street and Fulton Street, in April 2011</w:t>
+        <w:t>There is currently no traffic evaluation on Jay Street openly available. However, the Department of Transportation has measured the traffic on Smith Street, between Hamilton Street and Fulton Street, in April 2011</w:t>
       </w:r>
       <w:r>
         <w:rPr>
@@ -7850,14 +7704,7 @@
           <w:rFonts w:ascii="Times New Roman" w:hAnsi="Times New Roman"/>
           <w:sz w:val="24"/>
         </w:rPr>
-        <w:t>. Willoughby Street being a smaller street, we</w:t>
-      </w:r>
-      <w:r>
-        <w:rPr>
-          <w:rFonts w:ascii="Times New Roman" w:hAnsi="Times New Roman"/>
-          <w:sz w:val="24"/>
-        </w:rPr>
-        <w:t xml:space="preserve"> assumed that the measures on Smith Street could be used as approximations of the traffic on Jay Street.</w:t>
+        <w:t>. Willoughby Street being a smaller street, we assumed that the measures on Smith Street could be used as approximations of the traffic on Jay Street.</w:t>
       </w:r>
     </w:p>
     <w:p>
@@ -7873,14 +7720,7 @@
           <w:sz w:val="24"/>
         </w:rPr>
         <w:tab/>
-        <w:t xml:space="preserve">Each car equals one PCE, and each bus equals 18 PCE. To get the current car traffic, we subtracted from the traffic count the number of buses driving </w:t>
-      </w:r>
-      <w:r>
-        <w:rPr>
-          <w:rFonts w:ascii="Times New Roman" w:hAnsi="Times New Roman"/>
-          <w:sz w:val="24"/>
-        </w:rPr>
-        <w:t>on Jay Street during each peak-hour period (MTA lines 26, 57, 62, and 67).</w:t>
+        <w:t>Each car equals one PCE, and each bus equals 18 PCE. To get the current car traffic, we subtracted from the traffic count the number of buses driving on Jay Street during each peak-hour period (MTA lines 26, 57, 62, and 67).</w:t>
       </w:r>
       <w:r>
         <w:rPr>
@@ -7936,14 +7776,7 @@
           <w:rFonts w:ascii="Times New Roman" w:hAnsi="Times New Roman"/>
           <w:sz w:val="24"/>
         </w:rPr>
-        <w:t>The detail of the calculation for the future projected incremental rides is laid out in the traffic portion of this document. To compute the incremental traffic, w</w:t>
-      </w:r>
-      <w:r>
-        <w:rPr>
-          <w:rFonts w:ascii="Times New Roman" w:hAnsi="Times New Roman"/>
-          <w:sz w:val="24"/>
-        </w:rPr>
-        <w:t>e multiplied the projected additional car rides by the average vehicle occupancy (1.13 persons by car) from the National Household Travel Survey (2009, New York Metropolitan Transportation Council area)</w:t>
+        <w:t>The detail of the calculation for the future projected incremental rides is laid out in the traffic portion of this document. To compute the incremental traffic, we multiplied the projected additional car rides by the average vehicle occupancy (1.13 persons by car) from the National Household Travel Survey (2009, New York Metropolitan Transportation Council area)</w:t>
       </w:r>
       <w:r>
         <w:rPr>
@@ -7958,14 +7791,7 @@
           <w:rFonts w:ascii="Times New Roman" w:hAnsi="Times New Roman"/>
           <w:sz w:val="24"/>
         </w:rPr>
-        <w:t>, and we assumed that all incremental car traffic wou</w:t>
-      </w:r>
-      <w:r>
-        <w:rPr>
-          <w:rFonts w:ascii="Times New Roman" w:hAnsi="Times New Roman"/>
-          <w:sz w:val="24"/>
-        </w:rPr>
-        <w:t>ld pass through Jay Street.</w:t>
+        <w:t>, and we assumed that all incremental car traffic would pass through Jay Street.</w:t>
       </w:r>
     </w:p>
     <w:p>
@@ -8080,16 +7906,7 @@
                 <w:iCs/>
                 <w:sz w:val="24"/>
               </w:rPr>
-              <w:t xml:space="preserve">Existing traffic &amp; </w:t>
-            </w:r>
-            <w:r>
-              <w:rPr>
-                <w:rFonts w:ascii="Times New Roman" w:eastAsiaTheme="majorEastAsia" w:hAnsi="Times New Roman"/>
-                <w:b/>
-                <w:iCs/>
-                <w:sz w:val="24"/>
-              </w:rPr>
-              <w:t>PCE</w:t>
+              <w:t>Existing traffic &amp; PCE</w:t>
             </w:r>
           </w:p>
         </w:tc>
@@ -9495,16 +9312,7 @@
           <w:sz w:val="28"/>
           <w:szCs w:val="28"/>
         </w:rPr>
-        <w:t xml:space="preserve">Future predicted Noise Levels &amp; </w:t>
-      </w:r>
-      <w:r>
-        <w:rPr>
-          <w:rFonts w:ascii="Times New Roman" w:hAnsi="Times New Roman"/>
-          <w:b/>
-          <w:sz w:val="28"/>
-          <w:szCs w:val="28"/>
-        </w:rPr>
-        <w:t>Conclusion</w:t>
+        <w:t>Future predicted Noise Levels &amp; Conclusion</w:t>
       </w:r>
     </w:p>
     <w:p>
@@ -9558,14 +9366,7 @@
           <w:rFonts w:ascii="Times New Roman" w:hAnsi="Times New Roman"/>
           <w:sz w:val="24"/>
         </w:rPr>
-        <w:t>, the lower thre</w:t>
-      </w:r>
-      <w:r>
-        <w:rPr>
-          <w:rFonts w:ascii="Times New Roman" w:hAnsi="Times New Roman"/>
-          <w:sz w:val="24"/>
-        </w:rPr>
-        <w:t>shold for the “barely perceptible” CEQR category. There is thus no ground to worry about the impact of 370 Jay Street on the noise level.</w:t>
+        <w:t>, the lower threshold for the “barely perceptible” CEQR category. There is thus no ground to worry about the impact of 370 Jay Street on the noise level.</w:t>
       </w:r>
     </w:p>
     <w:tbl>
@@ -10502,14 +10303,7 @@
           <w:rFonts w:ascii="Times New Roman" w:hAnsi="Times New Roman"/>
           <w:sz w:val="24"/>
         </w:rPr>
-        <w:t xml:space="preserve">The current method to evaluate the impact of a building on noise levels presents two main features: (1) It relies heavily on the generated traffic estimates; (2) It depends on the current noise </w:t>
-      </w:r>
-      <w:r>
-        <w:rPr>
-          <w:rFonts w:ascii="Times New Roman" w:hAnsi="Times New Roman"/>
-          <w:sz w:val="24"/>
-        </w:rPr>
-        <w:t>levels estimates.</w:t>
+        <w:t>The current method to evaluate the impact of a building on noise levels presents two main features: (1) It relies heavily on the generated traffic estimates; (2) It depends on the current noise levels estimates.</w:t>
       </w:r>
     </w:p>
     <w:p>
@@ -10527,21 +10321,7 @@
         </w:rPr>
         <w:lastRenderedPageBreak/>
         <w:tab/>
-        <w:t xml:space="preserve">Although there is no doubt that the methodology has been already carefully tested, its implementation does not enable an easy ex-post verification of its robustness, as the current and future estimates are not gathered and published in </w:t>
-      </w:r>
-      <w:r>
-        <w:rPr>
-          <w:rFonts w:ascii="Times New Roman" w:hAnsi="Times New Roman"/>
-          <w:sz w:val="24"/>
-        </w:rPr>
-        <w:t>one database. It would be too expensive for the City itself to measure the noise levels in all areas of the city, but the non-random few points measured in the FEIS would already provide insights, especially on the relationship between traffic and noise le</w:t>
-      </w:r>
-      <w:r>
-        <w:rPr>
-          <w:rFonts w:ascii="Times New Roman" w:hAnsi="Times New Roman"/>
-          <w:sz w:val="24"/>
-        </w:rPr>
-        <w:t>vels.</w:t>
+        <w:t>Although there is no doubt that the methodology has been already carefully tested, its implementation does not enable an easy ex-post verification of its robustness, as the current and future estimates are not gathered and published in one database. It would be too expensive for the City itself to measure the noise levels in all areas of the city, but the non-random few points measured in the FEIS would already provide insights, especially on the relationship between traffic and noise levels.</w:t>
       </w:r>
     </w:p>
     <w:p>
@@ -10558,14 +10338,7 @@
           <w:sz w:val="24"/>
         </w:rPr>
         <w:tab/>
-        <w:t>Moreover, noise levels and traffic estimates are computed at different times: we used noise estimates from October 2015, along with traffic counts from April 2011 and average occupancy rates from 2009. Collecting all the data in the meantime would p</w:t>
-      </w:r>
-      <w:r>
-        <w:rPr>
-          <w:rFonts w:ascii="Times New Roman" w:hAnsi="Times New Roman"/>
-          <w:sz w:val="24"/>
-        </w:rPr>
-        <w:t>rovide much more robust estimates.</w:t>
+        <w:t>Moreover, noise levels and traffic estimates are computed at different times: we used noise estimates from October 2015, along with traffic counts from April 2011 and average occupancy rates from 2009. Collecting all the data in the meantime would provide much more robust estimates.</w:t>
       </w:r>
     </w:p>
     <w:p>
@@ -10598,14 +10371,7 @@
           <w:rFonts w:ascii="Times New Roman" w:hAnsi="Times New Roman"/>
           <w:sz w:val="24"/>
         </w:rPr>
-        <w:t xml:space="preserve"> is thus maybe not only at the windows of individuals, but in the hands of contractors or city agencies. The low cost of those sensors (provided that they are reliable enough) </w:t>
-      </w:r>
-      <w:r>
-        <w:rPr>
-          <w:rFonts w:ascii="Times New Roman" w:hAnsi="Times New Roman"/>
-          <w:sz w:val="24"/>
-        </w:rPr>
-        <w:t>would render thinkable the obligation to use one of them to measure the current situation, to provide a more reliable basis for the impact analysis.</w:t>
+        <w:t xml:space="preserve"> is thus maybe not only at the windows of individuals, but in the hands of contractors or city agencies. The low cost of those sensors (provided that they are reliable enough) would render thinkable the obligation to use one of them to measure the current situation, to provide a more reliable basis for the impact analysis.</w:t>
       </w:r>
     </w:p>
     <w:p>
@@ -10647,14 +10413,7 @@
           <w:rFonts w:ascii="Times New Roman" w:hAnsi="Times New Roman"/>
           <w:sz w:val="24"/>
         </w:rPr>
-        <w:t>We focused here on the impact of the future building on noise levels. We thus ignored the study of th</w:t>
-      </w:r>
-      <w:r>
-        <w:rPr>
-          <w:rFonts w:ascii="Times New Roman" w:hAnsi="Times New Roman"/>
-          <w:sz w:val="24"/>
-        </w:rPr>
-        <w:t>e required noise attenuation capacities of the building, given the projected noise levels, although this study is usually mandatory in any FEIS realized in New York City.</w:t>
+        <w:t>We focused here on the impact of the future building on noise levels. We thus ignored the study of the required noise attenuation capacities of the building, given the projected noise levels, although this study is usually mandatory in any FEIS realized in New York City.</w:t>
       </w:r>
     </w:p>
     <w:p>
@@ -10764,21 +10523,7 @@
           <w:rFonts w:ascii="Times New Roman" w:hAnsi="Times New Roman"/>
           <w:sz w:val="24"/>
         </w:rPr>
-        <w:t xml:space="preserve">370 Jay Street is currently being </w:t>
-      </w:r>
-      <w:r>
-        <w:rPr>
-          <w:rFonts w:ascii="Times New Roman" w:hAnsi="Times New Roman"/>
-          <w:sz w:val="24"/>
-        </w:rPr>
-        <w:t>remodeled and converted into office, lab, classroom, and incubator space. Currently, Con Edison delivers electricity to almost all of New York City, including the neighborhood around 370 Jay Street. In 2014, Con Edison delivered 61.972 million megawatt-hou</w:t>
-      </w:r>
-      <w:r>
-        <w:rPr>
-          <w:rFonts w:ascii="Times New Roman" w:hAnsi="Times New Roman"/>
-          <w:sz w:val="24"/>
-        </w:rPr>
-        <w:t>rs of electricity, and 181 million dekatherms of gas.</w:t>
+        <w:t>370 Jay Street is currently being remodeled and converted into office, lab, classroom, and incubator space. Currently, Con Edison delivers electricity to almost all of New York City, including the neighborhood around 370 Jay Street. In 2014, Con Edison delivered 61.972 million megawatt-hours of electricity, and 181 million dekatherms of gas.</w:t>
       </w:r>
       <w:r>
         <w:rPr>
@@ -10810,14 +10555,7 @@
           <w:sz w:val="24"/>
         </w:rPr>
         <w:tab/>
-        <w:t xml:space="preserve">370 Jay Street has 460,000 square feet of floor area. It has a capacity of about 2.3 people per 1000 square feet, </w:t>
-      </w:r>
-      <w:r>
-        <w:rPr>
-          <w:rFonts w:ascii="Times New Roman" w:hAnsi="Times New Roman"/>
-          <w:sz w:val="24"/>
-        </w:rPr>
-        <w:t>for about 1058 people total. It is 14 stories, and will operate Monday through Saturday, 9 am to 9 pm.</w:t>
+        <w:t>370 Jay Street has 460,000 square feet of floor area. It has a capacity of about 2.3 people per 1000 square feet, for about 1058 people total. It is 14 stories, and will operate Monday through Saturday, 9 am to 9 pm.</w:t>
       </w:r>
     </w:p>
     <w:p>
@@ -10870,14 +10608,7 @@
           <w:rFonts w:ascii="Times New Roman" w:hAnsi="Times New Roman"/>
           <w:sz w:val="24"/>
         </w:rPr>
-        <w:t xml:space="preserve"> (British thermal units) per square foot, or 73,</w:t>
-      </w:r>
-      <w:r>
-        <w:rPr>
-          <w:rFonts w:ascii="Times New Roman" w:hAnsi="Times New Roman"/>
-          <w:sz w:val="24"/>
-        </w:rPr>
-        <w:t>473 watt-hours.</w:t>
+        <w:t xml:space="preserve"> (British thermal units) per square foot, or 73,473 watt-hours.</w:t>
       </w:r>
       <w:r>
         <w:rPr>
@@ -10892,14 +10623,7 @@
           <w:rFonts w:ascii="Times New Roman" w:hAnsi="Times New Roman"/>
           <w:sz w:val="24"/>
         </w:rPr>
-        <w:t xml:space="preserve"> For a building the size of 370 Jay Street, this implies a requirement of 33,798 megawatt-hours. However, the CEQR estimates do not account for features other than type of building and size, so a more complex model would likely be more accu</w:t>
-      </w:r>
-      <w:r>
-        <w:rPr>
-          <w:rFonts w:ascii="Times New Roman" w:hAnsi="Times New Roman"/>
-          <w:sz w:val="24"/>
-        </w:rPr>
-        <w:t>rate.</w:t>
+        <w:t xml:space="preserve"> For a building the size of 370 Jay Street, this implies a requirement of 33,798 megawatt-hours. However, the CEQR estimates do not account for features other than type of building and size, so a more complex model would likely be more accurate.</w:t>
       </w:r>
     </w:p>
     <w:p>
@@ -10958,15 +10682,7 @@
           <w:bCs/>
           <w:sz w:val="24"/>
         </w:rPr>
-        <w:t xml:space="preserve"> He developed a linear regression to estimate Source EUI (energy use intensity) for office buildings ba</w:t>
-      </w:r>
-      <w:r>
-        <w:rPr>
-          <w:rFonts w:ascii="Times New Roman" w:hAnsi="Times New Roman"/>
-          <w:bCs/>
-          <w:sz w:val="24"/>
-        </w:rPr>
-        <w:t xml:space="preserve">sed on data available from PLTUO and Local Law 84. This report states that this model can be used for </w:t>
+        <w:t xml:space="preserve"> He developed a linear regression to estimate Source EUI (energy use intensity) for office buildings based on data available from PLTUO and Local Law 84. This report states that this model can be used for </w:t>
       </w:r>
       <w:r>
         <w:rPr>
@@ -10993,43 +10709,14 @@
           <w:sz w:val="24"/>
         </w:rPr>
         <w:tab/>
-        <w:t>370 Jay Street was first constructed in 1951, making it</w:t>
-      </w:r>
-      <w:r>
-        <w:rPr>
-          <w:rFonts w:ascii="Times New Roman" w:hAnsi="Times New Roman"/>
-          <w:bCs/>
-          <w:sz w:val="24"/>
-        </w:rPr>
-        <w:t xml:space="preserve"> </w:t>
-      </w:r>
-      <w:r>
-        <w:rPr>
-          <w:rFonts w:ascii="Times New Roman" w:hAnsi="Times New Roman"/>
-          <w:sz w:val="24"/>
-        </w:rPr>
-        <w:t>about 64 years old. It was renovated 0 years ago. It has 14 floors. For the purpose of this analysis, I will assume it has 0% non-office space, because no other category of PLUTO data better matches the intended use of 370 Jay Street. It is not in a histo</w:t>
-      </w:r>
-      <w:r>
-        <w:rPr>
-          <w:rFonts w:ascii="Times New Roman" w:hAnsi="Times New Roman"/>
-          <w:sz w:val="24"/>
-        </w:rPr>
-        <w:t>ric district. It is detached. The lot area for the building, based on PLUTO data, is approximately 39,233 square feet. It has 14 floors, and 460,000 square feet, so the floor plate size is 460000/14 = 35,386 square feet. Lo coverage, defined as footprint d</w:t>
-      </w:r>
-      <w:r>
-        <w:rPr>
-          <w:rFonts w:ascii="Times New Roman" w:hAnsi="Times New Roman"/>
-          <w:sz w:val="24"/>
-        </w:rPr>
-        <w:t>ivided by lot area, equals 0.902. This is not an inside lot. Weekly operating hours total 72 hours. Worker density equals 2.3. Assessed value for this building was not available; however, NYU paid the city $60 million for it, which will be used as an estim</w:t>
-      </w:r>
-      <w:r>
-        <w:rPr>
-          <w:rFonts w:ascii="Times New Roman" w:hAnsi="Times New Roman"/>
-          <w:sz w:val="24"/>
-        </w:rPr>
-        <w:t>ate.</w:t>
+        <w:t xml:space="preserve">370 Jay Street was first constructed in 1951, making it </w:t>
+      </w:r>
+      <w:r>
+        <w:rPr>
+          <w:rFonts w:ascii="Times New Roman" w:hAnsi="Times New Roman"/>
+          <w:sz w:val="24"/>
+        </w:rPr>
+        <w:t>about 64 years old. It was renovated 0 years ago. It has 14 floors. For the purpose of this analysis, I will assume it has 0% non-office space, because no other category of PLUTO data better matches the intended use of 370 Jay Street. It is not in a historic district. It is detached. The lot area for the building, based on PLUTO data, is approximately 39,233 square feet. It has 14 floors, and 460,000 square feet, so the floor plate size is 460000/14 = 35,386 square feet. Lo coverage, defined as footprint divided by lot area, equals 0.902. This is not an inside lot. Weekly operating hours total 72 hours. Worker density equals 2.3. Assessed value for this building was not available; however, NYU paid the city $60 million for it, which will be used as an estimate.</w:t>
       </w:r>
       <w:r>
         <w:rPr>
@@ -11086,21 +10773,7 @@
           <w:rFonts w:ascii="Times New Roman" w:hAnsi="Times New Roman"/>
           <w:sz w:val="24"/>
         </w:rPr>
-        <w:t>, or 32,990 megawatt-hours. As the referenced report describes, the accuracy of the model is good, and within a</w:t>
-      </w:r>
-      <w:r>
-        <w:rPr>
-          <w:rFonts w:ascii="Times New Roman" w:hAnsi="Times New Roman"/>
-          <w:sz w:val="24"/>
-        </w:rPr>
-        <w:t xml:space="preserve"> 15-20% range. We use the same metrics as this model. This model includes most of the publicly available, quantifiable data about 370 Jay Street, so we believe it is better than the CEQR model. However, because 370 Jay Street does not report LL84 data that</w:t>
-      </w:r>
-      <w:r>
-        <w:rPr>
-          <w:rFonts w:ascii="Times New Roman" w:hAnsi="Times New Roman"/>
-          <w:sz w:val="24"/>
-        </w:rPr>
-        <w:t xml:space="preserve"> the model was created with, this is a possible source of bias, if buildings that release their energy data under LL84 are more or less efficient than those that do not.</w:t>
+        <w:t>, or 32,990 megawatt-hours. As the referenced report describes, the accuracy of the model is good, and within a 15-20% range. We use the same metrics as this model. This model includes most of the publicly available, quantifiable data about 370 Jay Street, so we believe it is better than the CEQR model. However, because 370 Jay Street does not report LL84 data that the model was created with, this is a possible source of bias, if buildings that release their energy data under LL84 are more or less efficient than those that do not.</w:t>
       </w:r>
     </w:p>
     <w:p>
@@ -11117,14 +10790,7 @@
           <w:sz w:val="24"/>
         </w:rPr>
         <w:tab/>
-        <w:t>According to the New York Independent System Operator 2015 Load &amp; Capacity Data repor</w:t>
-      </w:r>
-      <w:r>
-        <w:rPr>
-          <w:rFonts w:ascii="Times New Roman" w:hAnsi="Times New Roman"/>
-          <w:sz w:val="24"/>
-        </w:rPr>
-        <w:t xml:space="preserve">t, annual energy requirements for 2025 will be 54,925 </w:t>
+        <w:t xml:space="preserve">According to the New York Independent System Operator 2015 Load &amp; Capacity Data report, annual energy requirements for 2025 will be 54,925 </w:t>
       </w:r>
       <w:proofErr w:type="spellStart"/>
       <w:r>
@@ -11180,14 +10846,7 @@
           <w:sz w:val="24"/>
         </w:rPr>
         <w:tab/>
-        <w:t>The const</w:t>
-      </w:r>
-      <w:r>
-        <w:rPr>
-          <w:rFonts w:ascii="Times New Roman" w:hAnsi="Times New Roman"/>
-          <w:sz w:val="24"/>
-        </w:rPr>
-        <w:t xml:space="preserve">ruction at 370 Jay Street will also feature sustainability improvements including high efficiency glazing, a one-megawatt </w:t>
+        <w:t xml:space="preserve">The construction at 370 Jay Street will also feature sustainability improvements including high efficiency glazing, a one-megawatt </w:t>
       </w:r>
       <w:proofErr w:type="spellStart"/>
       <w:r>
@@ -11203,14 +10862,7 @@
           <w:rFonts w:ascii="Times New Roman" w:hAnsi="Times New Roman"/>
           <w:sz w:val="24"/>
         </w:rPr>
-        <w:t>, efficient lights, and a thermal ice storage system that will produce insulation and cooling, and use more power during o</w:t>
-      </w:r>
-      <w:r>
-        <w:rPr>
-          <w:rFonts w:ascii="Times New Roman" w:hAnsi="Times New Roman"/>
-          <w:sz w:val="24"/>
-        </w:rPr>
-        <w:t>ff-peak hours. NYU estimates the performance upgrades will reduce energy source consumption by 37%.</w:t>
+        <w:t>, efficient lights, and a thermal ice storage system that will produce insulation and cooling, and use more power during off-peak hours. NYU estimates the performance upgrades will reduce energy source consumption by 37%.</w:t>
       </w:r>
       <w:r>
         <w:rPr>
@@ -11240,35 +10892,71 @@
           <w:rFonts w:ascii="Times New Roman" w:hAnsi="Times New Roman"/>
           <w:sz w:val="24"/>
         </w:rPr>
-        <w:t xml:space="preserve"> Historic e</w:t>
-      </w:r>
-      <w:r>
-        <w:rPr>
-          <w:rFonts w:ascii="Times New Roman" w:hAnsi="Times New Roman"/>
-          <w:sz w:val="24"/>
-        </w:rPr>
-        <w:t>nergy usage information from 370 Jay Street was not available, but would be useful to this analysis. This data could be collected by the building operators or Con Edison.</w:t>
+        <w:t xml:space="preserve"> Historic energy usage information from 370 Jay Street was not available, but would be useful to this analysis. This data could be collected by the building operators or Con Edison.</w:t>
+      </w:r>
+    </w:p>
+    <w:p>
+      <w:pPr>
+        <w:spacing w:line="480" w:lineRule="auto"/>
+        <w:rPr>
+          <w:rFonts w:ascii="Times New Roman" w:hAnsi="Times New Roman"/>
+          <w:sz w:val="24"/>
+        </w:rPr>
+      </w:pPr>
+      <w:r>
+        <w:rPr>
+          <w:rFonts w:ascii="Times New Roman" w:hAnsi="Times New Roman"/>
+          <w:sz w:val="24"/>
+        </w:rPr>
+        <w:tab/>
+        <w:t>Based on the above information, no significant adverse energy impacts will result from the opening of 370 Jay Street.</w:t>
+      </w:r>
+    </w:p>
+    <w:p>
+      <w:pPr>
+        <w:spacing w:line="480" w:lineRule="auto"/>
+        <w:jc w:val="center"/>
+        <w:rPr>
+          <w:rFonts w:ascii="Times New Roman" w:hAnsi="Times New Roman"/>
+          <w:b/>
+          <w:sz w:val="32"/>
+          <w:szCs w:val="32"/>
+        </w:rPr>
+      </w:pPr>
+      <w:r>
+        <w:rPr>
+          <w:rFonts w:ascii="Times New Roman" w:hAnsi="Times New Roman"/>
+          <w:b/>
+          <w:sz w:val="32"/>
+          <w:szCs w:val="32"/>
+        </w:rPr>
+        <w:t>New Methods</w:t>
+      </w:r>
+    </w:p>
+    <w:p>
+      <w:pPr>
+        <w:spacing w:line="480" w:lineRule="auto"/>
+        <w:ind w:firstLine="720"/>
+        <w:rPr>
+          <w:rFonts w:ascii="Times New Roman" w:eastAsia="Times New Roman" w:hAnsi="Times New Roman" w:cs="Times New Roman"/>
+          <w:sz w:val="24"/>
+          <w:szCs w:val="24"/>
+        </w:rPr>
+      </w:pPr>
+      <w:r>
+        <w:rPr>
+          <w:rFonts w:ascii="Times New Roman" w:eastAsia="Times New Roman" w:hAnsi="Times New Roman" w:cs="Times New Roman"/>
+          <w:color w:val="000000"/>
+          <w:sz w:val="24"/>
+          <w:szCs w:val="24"/>
+        </w:rPr>
+        <w:t>EUI only measures the energy consumed over a year. However, energy usage during peak demand times has a higher cost, because it puts more strain on the grid and may require Con Edison to turn on backup generators powered by fossil fuels. Data which showed energy consumption by hour, during different seasons, would let us measure a building’s effect on peak demand. This would require smart meters which could report this data automatically.</w:t>
       </w:r>
     </w:p>
     <w:p>
       <w:pPr>
         <w:spacing w:line="480" w:lineRule="auto"/>
       </w:pPr>
-      <w:r>
-        <w:rPr>
-          <w:rFonts w:ascii="Times New Roman" w:hAnsi="Times New Roman"/>
-          <w:sz w:val="24"/>
-        </w:rPr>
-        <w:tab/>
-        <w:t>Based on the above information, no significant adverse energy impacts will result fr</w:t>
-      </w:r>
-      <w:r>
-        <w:rPr>
-          <w:rFonts w:ascii="Times New Roman" w:hAnsi="Times New Roman"/>
-          <w:sz w:val="24"/>
-        </w:rPr>
-        <w:t>om the opening of 370 Jay Street.</w:t>
-      </w:r>
     </w:p>
     <w:p>
       <w:pPr>
@@ -11326,6 +11014,7 @@
           <w:sz w:val="32"/>
           <w:szCs w:val="28"/>
         </w:rPr>
+        <w:lastRenderedPageBreak/>
         <w:t>Current Conditions</w:t>
       </w:r>
     </w:p>
@@ -11373,15 +11062,7 @@
           <w:sz w:val="24"/>
           <w:szCs w:val="24"/>
         </w:rPr>
-        <w:t>, we assume zero solid waste generated at its location before construction began. As per the City's Environmental Quality Review</w:t>
-      </w:r>
-      <w:r>
-        <w:rPr>
-          <w:rFonts w:ascii="Times New Roman" w:hAnsi="Times New Roman"/>
-          <w:sz w:val="24"/>
-          <w:szCs w:val="24"/>
-        </w:rPr>
-        <w:t xml:space="preserve"> (QECR) manual</w:t>
+        <w:t>, we assume zero solid waste generated at its location before construction began. As per the City's Environmental Quality Review (QECR) manual</w:t>
       </w:r>
       <w:r>
         <w:rPr>
@@ -11442,17 +11123,8 @@
           <w:sz w:val="24"/>
           <w:szCs w:val="24"/>
         </w:rPr>
-        <w:lastRenderedPageBreak/>
         <w:tab/>
-        <w:t>The city's technical manual on new development impact asse</w:t>
-      </w:r>
-      <w:r>
-        <w:rPr>
-          <w:rFonts w:ascii="Times New Roman" w:hAnsi="Times New Roman"/>
-          <w:sz w:val="24"/>
-          <w:szCs w:val="24"/>
-        </w:rPr>
-        <w:t>ssment for solid waste</w:t>
+        <w:t>The city's technical manual on new development impact assessment for solid waste</w:t>
       </w:r>
       <w:r>
         <w:rPr>
@@ -11470,15 +11142,7 @@
           <w:sz w:val="24"/>
           <w:szCs w:val="24"/>
         </w:rPr>
-        <w:t xml:space="preserve"> states that a detailed assessment may be necessary if the development is expected to generate more than 50 tons of solid waste. For preliminary estimates to determine if a more detailed assessment may be necessary, the technical man</w:t>
-      </w:r>
-      <w:r>
-        <w:rPr>
-          <w:rFonts w:ascii="Times New Roman" w:hAnsi="Times New Roman"/>
-          <w:sz w:val="24"/>
-          <w:szCs w:val="24"/>
-        </w:rPr>
-        <w:t>ual includes a table of expected waste per person by use type. Table 4.1 below shows the three use types that will exist at 370 Jay Street upon completion.</w:t>
+        <w:t xml:space="preserve"> states that a detailed assessment may be necessary if the development is expected to generate more than 50 tons of solid waste. For preliminary estimates to determine if a more detailed assessment may be necessary, the technical manual includes a table of expected waste per person by use type. Table 4.1 below shows the three use types that will exist at 370 Jay Street upon completion.</w:t>
       </w:r>
     </w:p>
     <w:tbl>
@@ -11718,15 +11382,7 @@
                 <w:sz w:val="24"/>
                 <w:szCs w:val="24"/>
               </w:rPr>
-              <w:t xml:space="preserve">13 per </w:t>
-            </w:r>
-            <w:r>
-              <w:rPr>
-                <w:rFonts w:ascii="Times New Roman" w:hAnsi="Times New Roman"/>
-                <w:sz w:val="24"/>
-                <w:szCs w:val="24"/>
-              </w:rPr>
-              <w:t>employee</w:t>
+              <w:t>13 per employee</w:t>
             </w:r>
           </w:p>
         </w:tc>
@@ -11849,15 +11505,7 @@
           <w:sz w:val="24"/>
           <w:szCs w:val="24"/>
         </w:rPr>
-        <w:t xml:space="preserve">In order to assess the number of occupants by use we used the assumed number of 2.3 per 1,000 Gross Square Feet (GSF) for both office and retail. For classroom space in the </w:t>
-      </w:r>
-      <w:r>
-        <w:rPr>
-          <w:rFonts w:ascii="Times New Roman" w:hAnsi="Times New Roman"/>
-          <w:sz w:val="24"/>
-          <w:szCs w:val="24"/>
-        </w:rPr>
-        <w:t>new building we used NYU's guidelines on 20 students per 750 Assignable Square Feet (ASF)</w:t>
+        <w:t>In order to assess the number of occupants by use we used the assumed number of 2.3 per 1,000 Gross Square Feet (GSF) for both office and retail. For classroom space in the new building we used NYU's guidelines on 20 students per 750 Assignable Square Feet (ASF)</w:t>
       </w:r>
       <w:r>
         <w:rPr>
@@ -11875,15 +11523,16 @@
           <w:sz w:val="24"/>
           <w:szCs w:val="24"/>
         </w:rPr>
-        <w:t>. The same document also provides a guideline of GSF = ASF*2, so the total ASF given the estimated 235,000 GSF of classroom space is 117,500 (235,000/2). Based on the</w:t>
-      </w:r>
-      <w:r>
-        <w:rPr>
-          <w:rFonts w:ascii="Times New Roman" w:hAnsi="Times New Roman"/>
-          <w:sz w:val="24"/>
-          <w:szCs w:val="24"/>
-        </w:rPr>
-        <w:t xml:space="preserve"> expected breakdown of “classroom and other academic space”</w:t>
+        <w:t xml:space="preserve">. The same document also provides a guideline of GSF = ASF*2, so the total ASF given the estimated </w:t>
+      </w:r>
+      <w:r>
+        <w:rPr>
+          <w:rFonts w:ascii="Times New Roman" w:hAnsi="Times New Roman"/>
+          <w:sz w:val="24"/>
+          <w:szCs w:val="24"/>
+        </w:rPr>
+        <w:lastRenderedPageBreak/>
+        <w:t>235,000 GSF of classroom space is 117,500 (235,000/2). Based on the expected breakdown of “classroom and other academic space”</w:t>
       </w:r>
       <w:r>
         <w:rPr>
@@ -12114,15 +11763,7 @@
                 <w:sz w:val="24"/>
                 <w:szCs w:val="24"/>
               </w:rPr>
-              <w:t>(</w:t>
-            </w:r>
-            <w:r>
-              <w:rPr>
-                <w:rFonts w:ascii="Times New Roman" w:hAnsi="Times New Roman" w:cs="Times New Roman"/>
-                <w:sz w:val="24"/>
-                <w:szCs w:val="24"/>
-              </w:rPr>
-              <w:t>2.3*117.5/2) + (117500/2*20/750)</w:t>
+              <w:t>(2.3*117.5/2) + (117500/2*20/750)</w:t>
             </w:r>
           </w:p>
         </w:tc>
@@ -12294,7 +11935,6 @@
                 <w:sz w:val="24"/>
                 <w:szCs w:val="24"/>
               </w:rPr>
-              <w:lastRenderedPageBreak/>
               <w:t>Retail</w:t>
             </w:r>
           </w:p>
@@ -12413,23 +12053,7 @@
           <w:sz w:val="24"/>
           <w:szCs w:val="24"/>
         </w:rPr>
-        <w:t xml:space="preserve">Based on this estimate of occupancy we can simply multiple the rate of waste </w:t>
-      </w:r>
-      <w:r>
-        <w:rPr>
-          <w:rFonts w:ascii="Times New Roman" w:hAnsi="Times New Roman"/>
-          <w:sz w:val="24"/>
-          <w:szCs w:val="24"/>
-        </w:rPr>
-        <w:t>generation from table 4.1 against pupils (for college use type) or employees (for office and retail space), resulting in an expected weekly output of 6.1 tons which is well below the required 50 ton per week estimate required for further impact analysis. T</w:t>
-      </w:r>
-      <w:r>
-        <w:rPr>
-          <w:rFonts w:ascii="Times New Roman" w:hAnsi="Times New Roman"/>
-          <w:sz w:val="24"/>
-          <w:szCs w:val="24"/>
-        </w:rPr>
-        <w:t>able 4.3 summarizes waste generation by use type.</w:t>
+        <w:t>Based on this estimate of occupancy we can simply multiple the rate of waste generation from table 4.1 against pupils (for college use type) or employees (for office and retail space), resulting in an expected weekly output of 6.1 tons which is well below the required 50 ton per week estimate required for further impact analysis. Table 4.3 summarizes waste generation by use type.</w:t>
       </w:r>
     </w:p>
     <w:tbl>
@@ -12904,17 +12528,7 @@
           <w:sz w:val="24"/>
           <w:szCs w:val="24"/>
         </w:rPr>
-        <w:t xml:space="preserve">Limitations of </w:t>
-      </w:r>
-      <w:r>
-        <w:rPr>
-          <w:rFonts w:ascii="Times New Roman" w:hAnsi="Times New Roman"/>
-          <w:b/>
-          <w:bCs/>
-          <w:sz w:val="24"/>
-          <w:szCs w:val="24"/>
-        </w:rPr>
-        <w:t>CEQR waste assessment and proposed new methods</w:t>
+        <w:t>Limitations of CEQR waste assessment and proposed new methods</w:t>
       </w:r>
     </w:p>
     <w:p>
@@ -12935,31 +12549,16 @@
           <w:szCs w:val="24"/>
         </w:rPr>
         <w:tab/>
-        <w:t xml:space="preserve">The biggest limitation of the current approach to estimating expected building waste generation is the reliance on very general use types and occupant based averages. Given historic difficulty in collecting, </w:t>
-      </w:r>
-      <w:r>
-        <w:rPr>
-          <w:rFonts w:ascii="Times New Roman" w:hAnsi="Times New Roman"/>
-          <w:sz w:val="24"/>
-          <w:szCs w:val="24"/>
-        </w:rPr>
-        <w:t>storing, and analyzing data this approach was likely OK to get a first pass, general sense of waste generation, there is potential to get more detailed and targeted with estimates as outlined below. A secondary factor is the general guide of 50 tons per we</w:t>
-      </w:r>
-      <w:r>
-        <w:rPr>
-          <w:rFonts w:ascii="Times New Roman" w:hAnsi="Times New Roman"/>
-          <w:sz w:val="24"/>
-          <w:szCs w:val="24"/>
-        </w:rPr>
-        <w:t>ek as the cutoff for more detailed analysis, which does not take into account differences among neighborhoods or locations in terms of existing waste. Again, with current data collection and analytical techniques there is potential to front load the analys</w:t>
-      </w:r>
-      <w:r>
-        <w:rPr>
-          <w:rFonts w:ascii="Times New Roman" w:hAnsi="Times New Roman"/>
-          <w:sz w:val="24"/>
-          <w:szCs w:val="24"/>
-        </w:rPr>
-        <w:t>is to better inform the Department of Sanitation or private haulers of upcoming, location specific changes in waste generation.</w:t>
+        <w:t xml:space="preserve">The biggest limitation of the current approach to estimating expected building waste generation is the reliance on very general use types and occupant based averages. Given historic </w:t>
+      </w:r>
+      <w:r>
+        <w:rPr>
+          <w:rFonts w:ascii="Times New Roman" w:hAnsi="Times New Roman"/>
+          <w:sz w:val="24"/>
+          <w:szCs w:val="24"/>
+        </w:rPr>
+        <w:lastRenderedPageBreak/>
+        <w:t>difficulty in collecting, storing, and analyzing data this approach was likely OK to get a first pass, general sense of waste generation, there is potential to get more detailed and targeted with estimates as outlined below. A secondary factor is the general guide of 50 tons per week as the cutoff for more detailed analysis, which does not take into account differences among neighborhoods or locations in terms of existing waste. Again, with current data collection and analytical techniques there is potential to front load the analysis to better inform the Department of Sanitation or private haulers of upcoming, location specific changes in waste generation.</w:t>
       </w:r>
     </w:p>
     <w:p>
@@ -12979,41 +12578,8 @@
           <w:sz w:val="24"/>
           <w:szCs w:val="24"/>
         </w:rPr>
-        <w:lastRenderedPageBreak/>
         <w:tab/>
-        <w:t>The first recommendation is to collect information on property level waste collected. Over time, such a dataset would enable mu</w:t>
-      </w:r>
-      <w:r>
-        <w:rPr>
-          <w:rFonts w:ascii="Times New Roman" w:hAnsi="Times New Roman"/>
-          <w:sz w:val="24"/>
-          <w:szCs w:val="24"/>
-        </w:rPr>
-        <w:t>ch more detailed analysis on the differences in waste generation not only between different building use types, but amongst the same use types that may have very different operating procedures. For example, restaurants of different cuisines or office build</w:t>
-      </w:r>
-      <w:r>
-        <w:rPr>
-          <w:rFonts w:ascii="Times New Roman" w:hAnsi="Times New Roman"/>
-          <w:sz w:val="24"/>
-          <w:szCs w:val="24"/>
-        </w:rPr>
-        <w:t>ings in different industries or neighborhoods may prove to generate different amounts of waste. A second idea is to enable building developers to assess how future occupants will fit into DSNY or private haulers waste collection scheme. For example, by pro</w:t>
-      </w:r>
-      <w:r>
-        <w:rPr>
-          <w:rFonts w:ascii="Times New Roman" w:hAnsi="Times New Roman"/>
-          <w:sz w:val="24"/>
-          <w:szCs w:val="24"/>
-        </w:rPr>
-        <w:t>viding more detailed information on when and where waste is currently collected plus truck capacity an automated assessment could be generated which would inform both the building developer and DSNY or other haulers could handle additional waste with minim</w:t>
-      </w:r>
-      <w:r>
-        <w:rPr>
-          <w:rFonts w:ascii="Times New Roman" w:hAnsi="Times New Roman"/>
-          <w:sz w:val="24"/>
-          <w:szCs w:val="24"/>
-        </w:rPr>
-        <w:t xml:space="preserve">al or no change to their collection schedule. </w:t>
+        <w:t xml:space="preserve">The first recommendation is to collect information on property level waste collected. Over time, such a dataset would enable much more detailed analysis on the differences in waste generation not only between different building use types, but amongst the same use types that may have very different operating procedures. For example, restaurants of different cuisines or office buildings in different industries or neighborhoods may prove to generate different amounts of waste. A second idea is to enable building developers to assess how future occupants will fit into DSNY or private haulers waste collection scheme. For example, by providing more detailed information on when and where waste is currently collected plus truck capacity an automated assessment could be generated which would inform both the building developer and DSNY or other haulers could handle additional waste with minimal or no change to their collection schedule. </w:t>
       </w:r>
     </w:p>
     <w:p>
@@ -13042,7 +12608,7 @@
           <w:szCs w:val="36"/>
         </w:rPr>
         <w:tab/>
-        <w:t xml:space="preserve">The completion of 370 Jay Street does not appear likely to significantly impact traffic, noise, energy, or waste. For each analysis, finding a reliable method of prediction was difficult. Most </w:t>
+        <w:t xml:space="preserve">The completion of 370 Jay Street does not appear likely to significantly impact traffic, noise, energy, or waste. For each analysis, finding a reliable method of prediction was difficult. </w:t>
       </w:r>
       <w:r>
         <w:rPr>
@@ -13050,50 +12616,26 @@
           <w:sz w:val="24"/>
           <w:szCs w:val="36"/>
         </w:rPr>
-        <w:t xml:space="preserve">commonly used methods rely on a small number of variables, and in most cases it is difficult to measure their accuracy. While some data is available for each problem, more granular data would be useful. For example, to model pedestrian traffic, cell phone </w:t>
-      </w:r>
+        <w:lastRenderedPageBreak/>
+        <w:t xml:space="preserve">Most commonly used methods rely on a small number of variables, and in most cases it is difficult to measure their accuracy. While some data is available for each problem, more granular data would be useful. For example, to model pedestrian traffic, cell phone tower and </w:t>
+      </w:r>
+      <w:proofErr w:type="spellStart"/>
       <w:r>
         <w:rPr>
           <w:rFonts w:ascii="Times New Roman" w:hAnsi="Times New Roman"/>
           <w:sz w:val="24"/>
           <w:szCs w:val="36"/>
         </w:rPr>
-        <w:t xml:space="preserve">tower and </w:t>
-      </w:r>
-      <w:proofErr w:type="spellStart"/>
+        <w:t>wifi</w:t>
+      </w:r>
+      <w:proofErr w:type="spellEnd"/>
       <w:r>
         <w:rPr>
           <w:rFonts w:ascii="Times New Roman" w:hAnsi="Times New Roman"/>
           <w:sz w:val="24"/>
           <w:szCs w:val="36"/>
         </w:rPr>
-        <w:t>wifi</w:t>
-      </w:r>
-      <w:proofErr w:type="spellEnd"/>
-      <w:r>
-        <w:rPr>
-          <w:rFonts w:ascii="Times New Roman" w:hAnsi="Times New Roman"/>
-          <w:sz w:val="24"/>
-          <w:szCs w:val="36"/>
-        </w:rPr>
-        <w:t xml:space="preserve"> pings would be helpful. Sound sensors can measure noise, but would require installation. For energy, it is currently modeled using EUI, which measures energy use over a whole year. If it were measured hourly, we could also measure energy use</w:t>
-      </w:r>
-      <w:r>
-        <w:rPr>
-          <w:rFonts w:ascii="Times New Roman" w:hAnsi="Times New Roman"/>
-          <w:sz w:val="24"/>
-          <w:szCs w:val="36"/>
-        </w:rPr>
-        <w:t xml:space="preserve"> during times of peak demand, when there is </w:t>
-      </w:r>
-      <w:r>
-        <w:rPr>
-          <w:rFonts w:ascii="Times New Roman" w:hAnsi="Times New Roman"/>
-          <w:sz w:val="24"/>
-          <w:szCs w:val="36"/>
-        </w:rPr>
-        <w:lastRenderedPageBreak/>
-        <w:t>a higher social cost to energy use. This would require smart meters or similar technology which could report energy reading remotely.</w:t>
+        <w:t xml:space="preserve"> pings would be helpful. Sound sensors can measure noise, but would require installation. For energy, it is currently modeled using EUI, which measures energy use over a whole year. If it were measured hourly, we could also measure energy use during times of peak demand, when there is a higher social cost to energy use. This would require smart meters or similar technology which could report energy reading remotely.</w:t>
       </w:r>
     </w:p>
     <w:sectPr>
@@ -13130,18 +12672,24 @@
         <w:pStyle w:val="EndnoteText"/>
         <w:rPr>
           <w:rFonts w:ascii="Times New Roman" w:hAnsi="Times New Roman" w:cs="Times New Roman"/>
+          <w:sz w:val="18"/>
+          <w:szCs w:val="18"/>
         </w:rPr>
       </w:pPr>
       <w:r>
         <w:rPr>
           <w:rStyle w:val="EndnoteReference"/>
           <w:rFonts w:ascii="Times New Roman" w:hAnsi="Times New Roman" w:cs="Times New Roman"/>
+          <w:sz w:val="18"/>
+          <w:szCs w:val="18"/>
         </w:rPr>
         <w:endnoteRef/>
       </w:r>
       <w:r>
         <w:rPr>
           <w:rFonts w:ascii="Times New Roman" w:hAnsi="Times New Roman" w:cs="Times New Roman"/>
+          <w:sz w:val="18"/>
+          <w:szCs w:val="18"/>
         </w:rPr>
         <w:t xml:space="preserve"> http://web.mta.info/nyct/facts/ridership/ridership_busMTA.htm</w:t>
       </w:r>
@@ -13153,18 +12701,24 @@
         <w:pStyle w:val="EndnoteText"/>
         <w:rPr>
           <w:rFonts w:ascii="Times New Roman" w:hAnsi="Times New Roman" w:cs="Times New Roman"/>
+          <w:sz w:val="18"/>
+          <w:szCs w:val="18"/>
         </w:rPr>
       </w:pPr>
       <w:r>
         <w:rPr>
           <w:rStyle w:val="EndnoteReference"/>
           <w:rFonts w:ascii="Times New Roman" w:hAnsi="Times New Roman" w:cs="Times New Roman"/>
+          <w:sz w:val="18"/>
+          <w:szCs w:val="18"/>
         </w:rPr>
         <w:endnoteRef/>
       </w:r>
       <w:r>
         <w:rPr>
           <w:rFonts w:ascii="Times New Roman" w:hAnsi="Times New Roman" w:cs="Times New Roman"/>
+          <w:sz w:val="18"/>
+          <w:szCs w:val="18"/>
         </w:rPr>
         <w:t xml:space="preserve"> http://web.mta.info/nyct/facts/ridership/ridership_bus.htm</w:t>
       </w:r>
@@ -13176,18 +12730,24 @@
         <w:pStyle w:val="EndnoteText"/>
         <w:rPr>
           <w:rFonts w:ascii="Times New Roman" w:hAnsi="Times New Roman" w:cs="Times New Roman"/>
+          <w:sz w:val="18"/>
+          <w:szCs w:val="18"/>
         </w:rPr>
       </w:pPr>
       <w:r>
         <w:rPr>
           <w:rStyle w:val="EndnoteReference"/>
           <w:rFonts w:ascii="Times New Roman" w:hAnsi="Times New Roman" w:cs="Times New Roman"/>
+          <w:sz w:val="18"/>
+          <w:szCs w:val="18"/>
         </w:rPr>
         <w:endnoteRef/>
       </w:r>
       <w:r>
         <w:rPr>
           <w:rFonts w:ascii="Times New Roman" w:hAnsi="Times New Roman" w:cs="Times New Roman"/>
+          <w:sz w:val="18"/>
+          <w:szCs w:val="18"/>
         </w:rPr>
         <w:t xml:space="preserve"> http://web.mta.info/nyct/service/bus/bklnsch.htm</w:t>
       </w:r>
@@ -13199,18 +12759,24 @@
         <w:pStyle w:val="EndnoteText"/>
         <w:rPr>
           <w:rFonts w:ascii="Times New Roman" w:hAnsi="Times New Roman" w:cs="Times New Roman"/>
+          <w:sz w:val="18"/>
+          <w:szCs w:val="18"/>
         </w:rPr>
       </w:pPr>
       <w:r>
         <w:rPr>
           <w:rStyle w:val="EndnoteReference"/>
           <w:rFonts w:ascii="Times New Roman" w:hAnsi="Times New Roman" w:cs="Times New Roman"/>
+          <w:sz w:val="18"/>
+          <w:szCs w:val="18"/>
         </w:rPr>
         <w:endnoteRef/>
       </w:r>
       <w:r>
         <w:rPr>
           <w:rFonts w:ascii="Times New Roman" w:hAnsi="Times New Roman" w:cs="Times New Roman"/>
+          <w:sz w:val="18"/>
+          <w:szCs w:val="18"/>
         </w:rPr>
         <w:t xml:space="preserve"> https://www.nyu.edu/content/dam/nyu/govCommunAffairs/documents/nyu-in-nyc/brooklyn/2014-07-29-370-Jay-St-Presentation-Downloadable.pdf</w:t>
       </w:r>
@@ -13222,18 +12788,24 @@
         <w:pStyle w:val="EndnoteText"/>
         <w:rPr>
           <w:rFonts w:ascii="Times New Roman" w:hAnsi="Times New Roman" w:cs="Times New Roman"/>
+          <w:sz w:val="18"/>
+          <w:szCs w:val="18"/>
         </w:rPr>
       </w:pPr>
       <w:r>
         <w:rPr>
           <w:rStyle w:val="EndnoteReference"/>
           <w:rFonts w:ascii="Times New Roman" w:hAnsi="Times New Roman" w:cs="Times New Roman"/>
+          <w:sz w:val="18"/>
+          <w:szCs w:val="18"/>
         </w:rPr>
         <w:endnoteRef/>
       </w:r>
       <w:r>
         <w:rPr>
           <w:rFonts w:ascii="Times New Roman" w:hAnsi="Times New Roman" w:cs="Times New Roman"/>
+          <w:sz w:val="18"/>
+          <w:szCs w:val="18"/>
         </w:rPr>
         <w:t xml:space="preserve"> http://www.nyc.gov/html/oec/downloads/pdf/2014_ceqr_tm/16_Transportation_2014.pdf</w:t>
       </w:r>
@@ -13245,18 +12817,24 @@
         <w:pStyle w:val="EndnoteText"/>
         <w:rPr>
           <w:rFonts w:ascii="Times New Roman" w:hAnsi="Times New Roman" w:cs="Times New Roman"/>
+          <w:sz w:val="18"/>
+          <w:szCs w:val="18"/>
         </w:rPr>
       </w:pPr>
       <w:r>
         <w:rPr>
           <w:rStyle w:val="EndnoteReference"/>
           <w:rFonts w:ascii="Times New Roman" w:hAnsi="Times New Roman" w:cs="Times New Roman"/>
+          <w:sz w:val="18"/>
+          <w:szCs w:val="18"/>
         </w:rPr>
         <w:endnoteRef/>
       </w:r>
       <w:r>
         <w:rPr>
           <w:rFonts w:ascii="Times New Roman" w:hAnsi="Times New Roman" w:cs="Times New Roman"/>
+          <w:sz w:val="18"/>
+          <w:szCs w:val="18"/>
         </w:rPr>
         <w:t xml:space="preserve"> http://www.nyc.gov/html/dcp/pdf/env_review/east_midtown/12_feis.pdf</w:t>
       </w:r>
@@ -13268,18 +12846,24 @@
         <w:pStyle w:val="EndnoteText"/>
         <w:rPr>
           <w:rFonts w:ascii="Times New Roman" w:hAnsi="Times New Roman" w:cs="Times New Roman"/>
+          <w:sz w:val="18"/>
+          <w:szCs w:val="18"/>
         </w:rPr>
       </w:pPr>
       <w:r>
         <w:rPr>
           <w:rStyle w:val="EndnoteReference"/>
           <w:rFonts w:ascii="Times New Roman" w:hAnsi="Times New Roman" w:cs="Times New Roman"/>
+          <w:sz w:val="18"/>
+          <w:szCs w:val="18"/>
         </w:rPr>
         <w:endnoteRef/>
       </w:r>
       <w:r>
         <w:rPr>
           <w:rFonts w:ascii="Times New Roman" w:hAnsi="Times New Roman" w:cs="Times New Roman"/>
+          <w:sz w:val="18"/>
+          <w:szCs w:val="18"/>
         </w:rPr>
         <w:t xml:space="preserve"> Clayton Hunter Esq.</w:t>
       </w:r>
@@ -13291,16 +12875,16 @@
         <w:pStyle w:val="FootnoteText"/>
         <w:rPr>
           <w:rFonts w:ascii="Times New Roman" w:hAnsi="Times New Roman" w:cs="Times New Roman"/>
-          <w:sz w:val="20"/>
-          <w:szCs w:val="20"/>
+          <w:sz w:val="18"/>
+          <w:szCs w:val="18"/>
         </w:rPr>
       </w:pPr>
       <w:r>
         <w:rPr>
           <w:rStyle w:val="EndnoteReference"/>
           <w:rFonts w:ascii="Times New Roman" w:hAnsi="Times New Roman" w:cs="Times New Roman"/>
-          <w:sz w:val="20"/>
-          <w:szCs w:val="20"/>
+          <w:sz w:val="18"/>
+          <w:szCs w:val="18"/>
         </w:rPr>
         <w:endnoteRef/>
       </w:r>
@@ -13308,26 +12892,18 @@
         <w:rPr>
           <w:rStyle w:val="EndnoteReference"/>
           <w:rFonts w:ascii="Times New Roman" w:hAnsi="Times New Roman" w:cs="Times New Roman"/>
-          <w:sz w:val="20"/>
-          <w:szCs w:val="20"/>
+          <w:sz w:val="18"/>
+          <w:szCs w:val="18"/>
         </w:rPr>
         <w:tab/>
       </w:r>
       <w:r>
         <w:rPr>
           <w:rFonts w:ascii="Times New Roman" w:hAnsi="Times New Roman" w:cs="Times New Roman"/>
-          <w:sz w:val="20"/>
-          <w:szCs w:val="20"/>
-        </w:rPr>
-        <w:t xml:space="preserve"> </w:t>
-      </w:r>
-      <w:r>
-        <w:rPr>
-          <w:rFonts w:ascii="Times New Roman" w:hAnsi="Times New Roman" w:cs="Times New Roman"/>
-          <w:sz w:val="20"/>
-          <w:szCs w:val="20"/>
-        </w:rPr>
-        <w:t>http://www.nyc.gov/html/oer/downloads/pdf/e-des_documents/E-124.2004-06-08.FEIS_Noise_Report_03DME016K.pdf</w:t>
+          <w:sz w:val="18"/>
+          <w:szCs w:val="18"/>
+        </w:rPr>
+        <w:t xml:space="preserve"> http://www.nyc.gov/html/oer/downloads/pdf/e-des_documents/E-124.2004-06-08.FEIS_Noise_Report_03DME016K.pdf</w:t>
       </w:r>
     </w:p>
   </w:endnote>
@@ -13337,12 +12913,16 @@
         <w:pStyle w:val="EndnoteText"/>
         <w:rPr>
           <w:rFonts w:ascii="Times New Roman" w:hAnsi="Times New Roman" w:cs="Times New Roman"/>
+          <w:sz w:val="18"/>
+          <w:szCs w:val="18"/>
         </w:rPr>
       </w:pPr>
       <w:r>
         <w:rPr>
           <w:rStyle w:val="EndnoteReference"/>
           <w:rFonts w:ascii="Times New Roman" w:hAnsi="Times New Roman" w:cs="Times New Roman"/>
+          <w:sz w:val="18"/>
+          <w:szCs w:val="18"/>
         </w:rPr>
         <w:endnoteRef/>
       </w:r>
@@ -13350,20 +12930,18 @@
         <w:rPr>
           <w:rStyle w:val="EndnoteReference"/>
           <w:rFonts w:ascii="Times New Roman" w:hAnsi="Times New Roman" w:cs="Times New Roman"/>
+          <w:sz w:val="18"/>
+          <w:szCs w:val="18"/>
         </w:rPr>
         <w:tab/>
       </w:r>
       <w:r>
         <w:rPr>
           <w:rFonts w:ascii="Times New Roman" w:hAnsi="Times New Roman" w:cs="Times New Roman"/>
-        </w:rPr>
-        <w:t xml:space="preserve"> </w:t>
-      </w:r>
-      <w:r>
-        <w:rPr>
-          <w:rFonts w:ascii="Times New Roman" w:hAnsi="Times New Roman" w:cs="Times New Roman"/>
-        </w:rPr>
-        <w:t>https://data.cityofnewyork.us/Social-Services/311-Service-Requests-from-2010-to-Present/erm2-nwe9</w:t>
+          <w:sz w:val="18"/>
+          <w:szCs w:val="18"/>
+        </w:rPr>
+        <w:t xml:space="preserve"> https://data.cityofnewyork.us/Social-Services/311-Service-Requests-from-2010-to-Present/erm2-nwe9</w:t>
       </w:r>
     </w:p>
   </w:endnote>
@@ -13373,12 +12951,16 @@
         <w:pStyle w:val="EndnoteText"/>
         <w:rPr>
           <w:rFonts w:ascii="Times New Roman" w:hAnsi="Times New Roman" w:cs="Times New Roman"/>
+          <w:sz w:val="18"/>
+          <w:szCs w:val="18"/>
         </w:rPr>
       </w:pPr>
       <w:r>
         <w:rPr>
           <w:rStyle w:val="EndnoteReference"/>
           <w:rFonts w:ascii="Times New Roman" w:hAnsi="Times New Roman" w:cs="Times New Roman"/>
+          <w:sz w:val="18"/>
+          <w:szCs w:val="18"/>
         </w:rPr>
         <w:endnoteRef/>
       </w:r>
@@ -13386,26 +12968,18 @@
         <w:rPr>
           <w:rStyle w:val="EndnoteReference"/>
           <w:rFonts w:ascii="Times New Roman" w:hAnsi="Times New Roman" w:cs="Times New Roman"/>
+          <w:sz w:val="18"/>
+          <w:szCs w:val="18"/>
         </w:rPr>
         <w:tab/>
       </w:r>
       <w:r>
         <w:rPr>
           <w:rFonts w:ascii="Times New Roman" w:hAnsi="Times New Roman" w:cs="Times New Roman"/>
-        </w:rPr>
-        <w:t xml:space="preserve"> </w:t>
-      </w:r>
-      <w:r>
-        <w:rPr>
-          <w:rFonts w:ascii="Times New Roman" w:hAnsi="Times New Roman" w:cs="Times New Roman"/>
-        </w:rPr>
-        <w:t>http://ftp.dot.ny.gov/tdv/YR2011/R11/02_Kings</w:t>
-      </w:r>
-      <w:r>
-        <w:rPr>
-          <w:rFonts w:ascii="Times New Roman" w:hAnsi="Times New Roman" w:cs="Times New Roman"/>
-        </w:rPr>
-        <w:t>/02_2070.pdf</w:t>
+          <w:sz w:val="18"/>
+          <w:szCs w:val="18"/>
+        </w:rPr>
+        <w:t xml:space="preserve"> http://ftp.dot.ny.gov/tdv/YR2011/R11/02_Kings/02_2070.pdf</w:t>
       </w:r>
     </w:p>
   </w:endnote>
@@ -13415,12 +12989,16 @@
         <w:pStyle w:val="EndnoteText"/>
         <w:rPr>
           <w:rFonts w:ascii="Times New Roman" w:hAnsi="Times New Roman" w:cs="Times New Roman"/>
+          <w:sz w:val="18"/>
+          <w:szCs w:val="18"/>
         </w:rPr>
       </w:pPr>
       <w:r>
         <w:rPr>
           <w:rStyle w:val="EndnoteReference"/>
           <w:rFonts w:ascii="Times New Roman" w:hAnsi="Times New Roman" w:cs="Times New Roman"/>
+          <w:sz w:val="18"/>
+          <w:szCs w:val="18"/>
         </w:rPr>
         <w:endnoteRef/>
       </w:r>
@@ -13428,20 +13006,18 @@
         <w:rPr>
           <w:rStyle w:val="EndnoteReference"/>
           <w:rFonts w:ascii="Times New Roman" w:hAnsi="Times New Roman" w:cs="Times New Roman"/>
+          <w:sz w:val="18"/>
+          <w:szCs w:val="18"/>
         </w:rPr>
         <w:tab/>
       </w:r>
       <w:r>
         <w:rPr>
           <w:rFonts w:ascii="Times New Roman" w:hAnsi="Times New Roman" w:cs="Times New Roman"/>
-        </w:rPr>
-        <w:t xml:space="preserve"> </w:t>
-      </w:r>
-      <w:r>
-        <w:rPr>
-          <w:rFonts w:ascii="Times New Roman" w:hAnsi="Times New Roman" w:cs="Times New Roman"/>
-        </w:rPr>
-        <w:t>http://web.mta.info/nyct/bus/schedule/bkln</w:t>
+          <w:sz w:val="18"/>
+          <w:szCs w:val="18"/>
+        </w:rPr>
+        <w:t xml:space="preserve"> http://web.mta.info/nyct/bus/schedule/bkln</w:t>
       </w:r>
     </w:p>
   </w:endnote>
@@ -13451,12 +13027,16 @@
         <w:pStyle w:val="EndnoteText"/>
         <w:rPr>
           <w:rFonts w:ascii="Times New Roman" w:hAnsi="Times New Roman" w:cs="Times New Roman"/>
+          <w:sz w:val="18"/>
+          <w:szCs w:val="18"/>
         </w:rPr>
       </w:pPr>
       <w:r>
         <w:rPr>
           <w:rStyle w:val="EndnoteReference"/>
           <w:rFonts w:ascii="Times New Roman" w:hAnsi="Times New Roman" w:cs="Times New Roman"/>
+          <w:sz w:val="18"/>
+          <w:szCs w:val="18"/>
         </w:rPr>
         <w:endnoteRef/>
       </w:r>
@@ -13464,20 +13044,18 @@
         <w:rPr>
           <w:rStyle w:val="EndnoteReference"/>
           <w:rFonts w:ascii="Times New Roman" w:hAnsi="Times New Roman" w:cs="Times New Roman"/>
+          <w:sz w:val="18"/>
+          <w:szCs w:val="18"/>
         </w:rPr>
         <w:tab/>
       </w:r>
       <w:r>
         <w:rPr>
           <w:rFonts w:ascii="Times New Roman" w:hAnsi="Times New Roman" w:cs="Times New Roman"/>
-        </w:rPr>
-        <w:t xml:space="preserve"> </w:t>
-      </w:r>
-      <w:r>
-        <w:rPr>
-          <w:rFonts w:ascii="Times New Roman" w:hAnsi="Times New Roman" w:cs="Times New Roman"/>
-        </w:rPr>
-        <w:t>https://www.dot.ny.gov/divisions/policy-and-strategy/darb/dai-unit/ttss/repository/nhts09.pdf</w:t>
+          <w:sz w:val="18"/>
+          <w:szCs w:val="18"/>
+        </w:rPr>
+        <w:t xml:space="preserve"> https://www.dot.ny.gov/divisions/policy-and-strategy/darb/dai-unit/ttss/repository/nhts09.pdf</w:t>
       </w:r>
     </w:p>
   </w:endnote>
@@ -13487,12 +13065,16 @@
         <w:pStyle w:val="EndnoteText"/>
         <w:rPr>
           <w:rFonts w:ascii="Times New Roman" w:hAnsi="Times New Roman" w:cs="Times New Roman"/>
+          <w:sz w:val="18"/>
+          <w:szCs w:val="18"/>
         </w:rPr>
       </w:pPr>
       <w:r>
         <w:rPr>
           <w:rStyle w:val="EndnoteReference"/>
           <w:rFonts w:ascii="Times New Roman" w:hAnsi="Times New Roman" w:cs="Times New Roman"/>
+          <w:sz w:val="18"/>
+          <w:szCs w:val="18"/>
         </w:rPr>
         <w:endnoteRef/>
       </w:r>
@@ -13500,22 +13082,18 @@
         <w:rPr>
           <w:rStyle w:val="EndnoteReference"/>
           <w:rFonts w:ascii="Times New Roman" w:hAnsi="Times New Roman" w:cs="Times New Roman"/>
+          <w:sz w:val="18"/>
+          <w:szCs w:val="18"/>
         </w:rPr>
         <w:tab/>
       </w:r>
       <w:r>
         <w:rPr>
           <w:rFonts w:ascii="Times New Roman" w:hAnsi="Times New Roman" w:cs="Times New Roman"/>
-        </w:rPr>
-        <w:t xml:space="preserve"> "Con Edison</w:t>
-      </w:r>
-      <w:bookmarkStart w:id="0" w:name="_GoBack"/>
-      <w:bookmarkEnd w:id="0"/>
-      <w:r>
-        <w:rPr>
-          <w:rFonts w:ascii="Times New Roman" w:hAnsi="Times New Roman" w:cs="Times New Roman"/>
-        </w:rPr>
-        <w:t xml:space="preserve"> Facts, 2014". http://www.coned.com/documents/Facts-2014.pdf</w:t>
+          <w:sz w:val="18"/>
+          <w:szCs w:val="18"/>
+        </w:rPr>
+        <w:t xml:space="preserve"> "Con Edison Facts, 2014". http://www.coned.com/documents/Facts-2014.pdf</w:t>
       </w:r>
     </w:p>
   </w:endnote>
@@ -13525,12 +13103,16 @@
         <w:pStyle w:val="EndnoteText"/>
         <w:rPr>
           <w:rFonts w:ascii="Times New Roman" w:hAnsi="Times New Roman" w:cs="Times New Roman"/>
+          <w:sz w:val="18"/>
+          <w:szCs w:val="18"/>
         </w:rPr>
       </w:pPr>
       <w:r>
         <w:rPr>
           <w:rStyle w:val="EndnoteReference"/>
           <w:rFonts w:ascii="Times New Roman" w:hAnsi="Times New Roman" w:cs="Times New Roman"/>
+          <w:sz w:val="18"/>
+          <w:szCs w:val="18"/>
         </w:rPr>
         <w:endnoteRef/>
       </w:r>
@@ -13538,20 +13120,18 @@
         <w:rPr>
           <w:rStyle w:val="EndnoteReference"/>
           <w:rFonts w:ascii="Times New Roman" w:hAnsi="Times New Roman" w:cs="Times New Roman"/>
+          <w:sz w:val="18"/>
+          <w:szCs w:val="18"/>
         </w:rPr>
         <w:tab/>
       </w:r>
       <w:r>
         <w:rPr>
           <w:rFonts w:ascii="Times New Roman" w:hAnsi="Times New Roman" w:cs="Times New Roman"/>
-        </w:rPr>
-        <w:t xml:space="preserve"> CEQR Technical Manual,</w:t>
-      </w:r>
-      <w:r>
-        <w:rPr>
-          <w:rFonts w:ascii="Times New Roman" w:hAnsi="Times New Roman" w:cs="Times New Roman"/>
-        </w:rPr>
-        <w:t xml:space="preserve"> 2014 Edition</w:t>
+          <w:sz w:val="18"/>
+          <w:szCs w:val="18"/>
+        </w:rPr>
+        <w:t xml:space="preserve"> CEQR Technical Manual, 2014 Edition</w:t>
       </w:r>
     </w:p>
   </w:endnote>
@@ -13561,12 +13141,16 @@
         <w:pStyle w:val="EndnoteText"/>
         <w:rPr>
           <w:rFonts w:ascii="Times New Roman" w:hAnsi="Times New Roman" w:cs="Times New Roman"/>
+          <w:sz w:val="18"/>
+          <w:szCs w:val="18"/>
         </w:rPr>
       </w:pPr>
       <w:r>
         <w:rPr>
           <w:rStyle w:val="EndnoteReference"/>
           <w:rFonts w:ascii="Times New Roman" w:hAnsi="Times New Roman" w:cs="Times New Roman"/>
+          <w:sz w:val="18"/>
+          <w:szCs w:val="18"/>
         </w:rPr>
         <w:endnoteRef/>
       </w:r>
@@ -13574,12 +13158,16 @@
         <w:rPr>
           <w:rStyle w:val="EndnoteReference"/>
           <w:rFonts w:ascii="Times New Roman" w:hAnsi="Times New Roman" w:cs="Times New Roman"/>
+          <w:sz w:val="18"/>
+          <w:szCs w:val="18"/>
         </w:rPr>
         <w:tab/>
       </w:r>
       <w:r>
         <w:rPr>
           <w:rFonts w:ascii="Times New Roman" w:hAnsi="Times New Roman" w:cs="Times New Roman"/>
+          <w:sz w:val="18"/>
+          <w:szCs w:val="18"/>
         </w:rPr>
         <w:t xml:space="preserve"> </w:t>
       </w:r>
@@ -13587,6 +13175,8 @@
       <w:r>
         <w:rPr>
           <w:rFonts w:ascii="Times New Roman" w:hAnsi="Times New Roman" w:cs="Times New Roman"/>
+          <w:sz w:val="18"/>
+          <w:szCs w:val="18"/>
         </w:rPr>
         <w:t>Kontokosta</w:t>
       </w:r>
@@ -13594,6 +13184,8 @@
       <w:r>
         <w:rPr>
           <w:rFonts w:ascii="Times New Roman" w:hAnsi="Times New Roman" w:cs="Times New Roman"/>
+          <w:sz w:val="18"/>
+          <w:szCs w:val="18"/>
         </w:rPr>
         <w:t>, Constantine.  (2012) "</w:t>
       </w:r>
@@ -13601,6 +13193,8 @@
         <w:rPr>
           <w:rFonts w:ascii="Times New Roman" w:hAnsi="Times New Roman" w:cs="Times New Roman"/>
           <w:bCs/>
+          <w:sz w:val="18"/>
+          <w:szCs w:val="18"/>
         </w:rPr>
         <w:t>LOCAL LAW 84 ENERGY BENCHMARKING DATA: REPORT TO THE NEW YORK CITY MAYOR’S OFFICE OF LONG-TERM PLANNING AND SUSTAINABILITY" http://www.nyc.gov/html/gbee/downloads/pdf/ll84_kontoska_report.pdf</w:t>
       </w:r>
@@ -13612,12 +13206,16 @@
         <w:pStyle w:val="EndnoteText"/>
         <w:rPr>
           <w:rFonts w:ascii="Times New Roman" w:hAnsi="Times New Roman" w:cs="Times New Roman"/>
+          <w:sz w:val="18"/>
+          <w:szCs w:val="18"/>
         </w:rPr>
       </w:pPr>
       <w:r>
         <w:rPr>
           <w:rStyle w:val="EndnoteReference"/>
           <w:rFonts w:ascii="Times New Roman" w:hAnsi="Times New Roman" w:cs="Times New Roman"/>
+          <w:sz w:val="18"/>
+          <w:szCs w:val="18"/>
         </w:rPr>
         <w:endnoteRef/>
       </w:r>
@@ -13625,12 +13223,16 @@
         <w:rPr>
           <w:rStyle w:val="EndnoteReference"/>
           <w:rFonts w:ascii="Times New Roman" w:hAnsi="Times New Roman" w:cs="Times New Roman"/>
+          <w:sz w:val="18"/>
+          <w:szCs w:val="18"/>
         </w:rPr>
         <w:tab/>
       </w:r>
       <w:r>
         <w:rPr>
           <w:rFonts w:ascii="Times New Roman" w:hAnsi="Times New Roman" w:cs="Times New Roman"/>
+          <w:sz w:val="18"/>
+          <w:szCs w:val="18"/>
         </w:rPr>
         <w:t xml:space="preserve"> </w:t>
       </w:r>
@@ -13638,6 +13240,8 @@
       <w:r>
         <w:rPr>
           <w:rFonts w:ascii="Times New Roman" w:hAnsi="Times New Roman" w:cs="Times New Roman"/>
+          <w:sz w:val="18"/>
+          <w:szCs w:val="18"/>
         </w:rPr>
         <w:t>Kabak</w:t>
       </w:r>
@@ -13645,14 +13249,10 @@
       <w:r>
         <w:rPr>
           <w:rFonts w:ascii="Times New Roman" w:hAnsi="Times New Roman" w:cs="Times New Roman"/>
-        </w:rPr>
-        <w:t>, Ben</w:t>
-      </w:r>
-      <w:r>
-        <w:rPr>
-          <w:rFonts w:ascii="Times New Roman" w:hAnsi="Times New Roman" w:cs="Times New Roman"/>
-        </w:rPr>
-        <w:t>jamin (2012). "NYU, NYC, MTA reach deal for 370 Jay Street". http://secondavenuesagas.com/2012/04/24/nyu-nyc-mta-reach-deal-for-370-jay-street/ Retrieved October 28, 2015.</w:t>
+          <w:sz w:val="18"/>
+          <w:szCs w:val="18"/>
+        </w:rPr>
+        <w:t>, Benjamin (2012). "NYU, NYC, MTA reach deal for 370 Jay Street". http://secondavenuesagas.com/2012/04/24/nyu-nyc-mta-reach-deal-for-370-jay-street/ Retrieved October 28, 2015.</w:t>
       </w:r>
     </w:p>
   </w:endnote>
@@ -13662,12 +13262,16 @@
         <w:pStyle w:val="EndnoteText"/>
         <w:rPr>
           <w:rFonts w:ascii="Times New Roman" w:hAnsi="Times New Roman" w:cs="Times New Roman"/>
+          <w:sz w:val="18"/>
+          <w:szCs w:val="18"/>
         </w:rPr>
       </w:pPr>
       <w:r>
         <w:rPr>
           <w:rStyle w:val="EndnoteReference"/>
           <w:rFonts w:ascii="Times New Roman" w:hAnsi="Times New Roman" w:cs="Times New Roman"/>
+          <w:sz w:val="18"/>
+          <w:szCs w:val="18"/>
         </w:rPr>
         <w:endnoteRef/>
       </w:r>
@@ -13675,20 +13279,18 @@
         <w:rPr>
           <w:rStyle w:val="EndnoteReference"/>
           <w:rFonts w:ascii="Times New Roman" w:hAnsi="Times New Roman" w:cs="Times New Roman"/>
+          <w:sz w:val="18"/>
+          <w:szCs w:val="18"/>
         </w:rPr>
         <w:tab/>
       </w:r>
       <w:r>
         <w:rPr>
           <w:rFonts w:ascii="Times New Roman" w:hAnsi="Times New Roman" w:cs="Times New Roman"/>
-        </w:rPr>
-        <w:t xml:space="preserve"> "2015 Load &amp; Capacity Data". The New York Independent System Operator, Inc. http:</w:t>
-      </w:r>
-      <w:r>
-        <w:rPr>
-          <w:rFonts w:ascii="Times New Roman" w:hAnsi="Times New Roman" w:cs="Times New Roman"/>
-        </w:rPr>
-        <w:t>//www.nyiso.com/public/webdocs/markets_operations/services/planning/Documents_and_Resources/Planning_Data_and_Reference_Docs/Data_and_Reference_Docs/2015%20Load%20and%20Capacity%20Data%20Report.pdf.</w:t>
+          <w:sz w:val="18"/>
+          <w:szCs w:val="18"/>
+        </w:rPr>
+        <w:t xml:space="preserve"> "2015 Load &amp; Capacity Data". The New York Independent System Operator, Inc. http://www.nyiso.com/public/webdocs/markets_operations/services/planning/Documents_and_Resources/Planning_Data_and_Reference_Docs/Data_and_Reference_Docs/2015%20Load%20and%20Capacity%20Data%20Report.pdf.</w:t>
       </w:r>
     </w:p>
   </w:endnote>
@@ -13698,12 +13300,16 @@
         <w:pStyle w:val="EndnoteText"/>
         <w:rPr>
           <w:rFonts w:ascii="Times New Roman" w:hAnsi="Times New Roman" w:cs="Times New Roman"/>
+          <w:sz w:val="18"/>
+          <w:szCs w:val="18"/>
         </w:rPr>
       </w:pPr>
       <w:r>
         <w:rPr>
           <w:rStyle w:val="EndnoteReference"/>
           <w:rFonts w:ascii="Times New Roman" w:hAnsi="Times New Roman" w:cs="Times New Roman"/>
+          <w:sz w:val="18"/>
+          <w:szCs w:val="18"/>
         </w:rPr>
         <w:endnoteRef/>
       </w:r>
@@ -13711,12 +13317,16 @@
         <w:rPr>
           <w:rStyle w:val="EndnoteReference"/>
           <w:rFonts w:ascii="Times New Roman" w:hAnsi="Times New Roman" w:cs="Times New Roman"/>
+          <w:sz w:val="18"/>
+          <w:szCs w:val="18"/>
         </w:rPr>
         <w:tab/>
       </w:r>
       <w:r>
         <w:rPr>
           <w:rFonts w:ascii="Times New Roman" w:hAnsi="Times New Roman" w:cs="Times New Roman"/>
+          <w:sz w:val="18"/>
+          <w:szCs w:val="18"/>
         </w:rPr>
         <w:t xml:space="preserve"> "370 Jay Street: Breathing New Life </w:t>
       </w:r>
@@ -13724,6 +13334,8 @@
       <w:r>
         <w:rPr>
           <w:rFonts w:ascii="Times New Roman" w:hAnsi="Times New Roman" w:cs="Times New Roman"/>
+          <w:sz w:val="18"/>
+          <w:szCs w:val="18"/>
         </w:rPr>
         <w:t>Into</w:t>
       </w:r>
@@ -13731,14 +13343,10 @@
       <w:r>
         <w:rPr>
           <w:rFonts w:ascii="Times New Roman" w:hAnsi="Times New Roman" w:cs="Times New Roman"/>
-        </w:rPr>
-        <w:t xml:space="preserve"> 370 Jay Stree</w:t>
-      </w:r>
-      <w:r>
-        <w:rPr>
-          <w:rFonts w:ascii="Times New Roman" w:hAnsi="Times New Roman" w:cs="Times New Roman"/>
-        </w:rPr>
-        <w:t>t." New York University. https://www.nyu.edu/community/nyu-in-nyc/nyu-in-brooklyn/370-jay-street.html. Retrieved October 28, 2015.</w:t>
+          <w:sz w:val="18"/>
+          <w:szCs w:val="18"/>
+        </w:rPr>
+        <w:t xml:space="preserve"> 370 Jay Street." New York University. https://www.nyu.edu/community/nyu-in-nyc/nyu-in-brooklyn/370-jay-street.html. Retrieved October 28, 2015.</w:t>
       </w:r>
     </w:p>
   </w:endnote>
@@ -13748,12 +13356,16 @@
         <w:pStyle w:val="EndnoteText"/>
         <w:rPr>
           <w:rFonts w:ascii="Times New Roman" w:hAnsi="Times New Roman" w:cs="Times New Roman"/>
+          <w:sz w:val="18"/>
+          <w:szCs w:val="18"/>
         </w:rPr>
       </w:pPr>
       <w:r>
         <w:rPr>
           <w:rStyle w:val="EndnoteReference"/>
           <w:rFonts w:ascii="Times New Roman" w:hAnsi="Times New Roman" w:cs="Times New Roman"/>
+          <w:sz w:val="18"/>
+          <w:szCs w:val="18"/>
         </w:rPr>
         <w:endnoteRef/>
       </w:r>
@@ -13761,20 +13373,18 @@
         <w:rPr>
           <w:rStyle w:val="EndnoteReference"/>
           <w:rFonts w:ascii="Times New Roman" w:hAnsi="Times New Roman" w:cs="Times New Roman"/>
+          <w:sz w:val="18"/>
+          <w:szCs w:val="18"/>
         </w:rPr>
         <w:tab/>
       </w:r>
       <w:r>
         <w:rPr>
           <w:rFonts w:ascii="Times New Roman" w:hAnsi="Times New Roman" w:cs="Times New Roman"/>
-        </w:rPr>
-        <w:t xml:space="preserve"> </w:t>
-      </w:r>
-      <w:r>
-        <w:rPr>
-          <w:rFonts w:ascii="Times New Roman" w:hAnsi="Times New Roman" w:cs="Times New Roman"/>
-        </w:rPr>
-        <w:t xml:space="preserve">Scofield, John H. (2009). </w:t>
+          <w:sz w:val="18"/>
+          <w:szCs w:val="18"/>
+        </w:rPr>
+        <w:t xml:space="preserve"> Scofield, John H. (2009). </w:t>
       </w:r>
       <w:hyperlink r:id="rId1">
         <w:r>
@@ -13782,16 +13392,10 @@
             <w:rStyle w:val="InternetLink"/>
             <w:rFonts w:ascii="Times New Roman" w:hAnsi="Times New Roman" w:cs="Times New Roman"/>
             <w:color w:val="0A006D"/>
+            <w:sz w:val="18"/>
+            <w:szCs w:val="18"/>
           </w:rPr>
-          <w:t>"Do LEED-c</w:t>
-        </w:r>
-        <w:r>
-          <w:rPr>
-            <w:rStyle w:val="InternetLink"/>
-            <w:rFonts w:ascii="Times New Roman" w:hAnsi="Times New Roman" w:cs="Times New Roman"/>
-            <w:color w:val="0A006D"/>
-          </w:rPr>
-          <w:t>ertified buildings save energy? Not really</w:t>
+          <w:t>"Do LEED-certified buildings save energy? Not really</w:t>
         </w:r>
         <w:proofErr w:type="gramStart"/>
         <w:r>
@@ -13799,6 +13403,8 @@
             <w:rStyle w:val="InternetLink"/>
             <w:rFonts w:ascii="Times New Roman" w:hAnsi="Times New Roman" w:cs="Times New Roman"/>
             <w:color w:val="0A006D"/>
+            <w:sz w:val="18"/>
+            <w:szCs w:val="18"/>
           </w:rPr>
           <w:t>.."</w:t>
         </w:r>
@@ -13807,6 +13413,8 @@
       <w:r>
         <w:rPr>
           <w:rFonts w:ascii="Times New Roman" w:hAnsi="Times New Roman" w:cs="Times New Roman"/>
+          <w:sz w:val="18"/>
+          <w:szCs w:val="18"/>
         </w:rPr>
         <w:t xml:space="preserve">. </w:t>
       </w:r>
@@ -13815,12 +13423,16 @@
           <w:rFonts w:ascii="Times New Roman" w:hAnsi="Times New Roman" w:cs="Times New Roman"/>
           <w:i/>
           <w:iCs/>
+          <w:sz w:val="18"/>
+          <w:szCs w:val="18"/>
         </w:rPr>
         <w:t>Energy and Buildings</w:t>
       </w:r>
       <w:r>
         <w:rPr>
           <w:rFonts w:ascii="Times New Roman" w:hAnsi="Times New Roman" w:cs="Times New Roman"/>
+          <w:sz w:val="18"/>
+          <w:szCs w:val="18"/>
         </w:rPr>
         <w:t xml:space="preserve"> </w:t>
       </w:r>
@@ -13828,12 +13440,16 @@
         <w:rPr>
           <w:rFonts w:ascii="Times New Roman" w:hAnsi="Times New Roman" w:cs="Times New Roman"/>
           <w:bCs/>
+          <w:sz w:val="18"/>
+          <w:szCs w:val="18"/>
         </w:rPr>
         <w:t>41</w:t>
       </w:r>
       <w:r>
         <w:rPr>
           <w:rFonts w:ascii="Times New Roman" w:hAnsi="Times New Roman" w:cs="Times New Roman"/>
+          <w:sz w:val="18"/>
+          <w:szCs w:val="18"/>
         </w:rPr>
         <w:t xml:space="preserve"> (12): 1386–1390. </w:t>
       </w:r>
@@ -13844,6 +13460,8 @@
             <w:rStyle w:val="InternetLink"/>
             <w:rFonts w:ascii="Times New Roman" w:hAnsi="Times New Roman" w:cs="Times New Roman"/>
             <w:color w:val="092F9D"/>
+            <w:sz w:val="18"/>
+            <w:szCs w:val="18"/>
           </w:rPr>
           <w:t>doi</w:t>
         </w:r>
@@ -13852,6 +13470,8 @@
       <w:r>
         <w:rPr>
           <w:rFonts w:ascii="Times New Roman" w:hAnsi="Times New Roman" w:cs="Times New Roman"/>
+          <w:sz w:val="18"/>
+          <w:szCs w:val="18"/>
         </w:rPr>
         <w:t>:</w:t>
       </w:r>
@@ -13861,6 +13481,8 @@
             <w:rStyle w:val="InternetLink"/>
             <w:rFonts w:ascii="Times New Roman" w:hAnsi="Times New Roman" w:cs="Times New Roman"/>
             <w:color w:val="092F9D"/>
+            <w:sz w:val="18"/>
+            <w:szCs w:val="18"/>
           </w:rPr>
           <w:t>10.1016/j.enbuild.2009.08.006</w:t>
         </w:r>
@@ -13868,6 +13490,8 @@
       <w:r>
         <w:rPr>
           <w:rFonts w:ascii="Times New Roman" w:hAnsi="Times New Roman" w:cs="Times New Roman"/>
+          <w:sz w:val="18"/>
+          <w:szCs w:val="18"/>
         </w:rPr>
         <w:t>.</w:t>
       </w:r>
@@ -13880,23 +13504,23 @@
         <w:spacing w:after="0" w:line="240" w:lineRule="auto"/>
         <w:rPr>
           <w:rFonts w:ascii="Times New Roman" w:hAnsi="Times New Roman" w:cs="Times New Roman"/>
-          <w:sz w:val="20"/>
-          <w:szCs w:val="20"/>
+          <w:sz w:val="18"/>
+          <w:szCs w:val="18"/>
         </w:rPr>
       </w:pPr>
       <w:r>
         <w:rPr>
           <w:rFonts w:ascii="Times New Roman" w:hAnsi="Times New Roman" w:cs="Times New Roman"/>
-          <w:sz w:val="20"/>
-          <w:szCs w:val="20"/>
+          <w:sz w:val="18"/>
+          <w:szCs w:val="18"/>
         </w:rPr>
         <w:endnoteRef/>
       </w:r>
       <w:r>
         <w:rPr>
           <w:rFonts w:ascii="Times New Roman" w:hAnsi="Times New Roman" w:cs="Times New Roman"/>
-          <w:sz w:val="20"/>
-          <w:szCs w:val="20"/>
+          <w:sz w:val="18"/>
+          <w:szCs w:val="18"/>
         </w:rPr>
         <w:tab/>
         <w:t xml:space="preserve"> https://www.nyu.edu/community/nyu-in-nyc/nyu-in-brooklyn/370-jay-street.html</w:t>
@@ -13910,25 +13534,34 @@
         <w:spacing w:after="0" w:line="240" w:lineRule="auto"/>
         <w:rPr>
           <w:rFonts w:ascii="Times New Roman" w:hAnsi="Times New Roman" w:cs="Times New Roman"/>
-          <w:sz w:val="20"/>
-          <w:szCs w:val="20"/>
+          <w:sz w:val="18"/>
+          <w:szCs w:val="18"/>
         </w:rPr>
       </w:pPr>
       <w:r>
         <w:rPr>
           <w:rFonts w:ascii="Times New Roman" w:hAnsi="Times New Roman" w:cs="Times New Roman"/>
-          <w:sz w:val="20"/>
-          <w:szCs w:val="20"/>
+          <w:sz w:val="18"/>
+          <w:szCs w:val="18"/>
         </w:rPr>
         <w:endnoteRef/>
       </w:r>
       <w:r>
         <w:rPr>
           <w:rFonts w:ascii="Times New Roman" w:hAnsi="Times New Roman" w:cs="Times New Roman"/>
-          <w:sz w:val="20"/>
-          <w:szCs w:val="20"/>
+          <w:sz w:val="18"/>
+          <w:szCs w:val="18"/>
         </w:rPr>
         <w:tab/>
+      </w:r>
+      <w:bookmarkStart w:id="0" w:name="_GoBack"/>
+      <w:bookmarkEnd w:id="0"/>
+      <w:r>
+        <w:rPr>
+          <w:rFonts w:ascii="Times New Roman" w:hAnsi="Times New Roman" w:cs="Times New Roman"/>
+          <w:sz w:val="18"/>
+          <w:szCs w:val="18"/>
+        </w:rPr>
         <w:t xml:space="preserve"> http://www.nyc.gov/html/oec/html/ceqr/technical_manual_2014.shtml</w:t>
       </w:r>
     </w:p>
@@ -13940,34 +13573,26 @@
         <w:spacing w:after="0" w:line="240" w:lineRule="auto"/>
         <w:rPr>
           <w:rFonts w:ascii="Times New Roman" w:hAnsi="Times New Roman" w:cs="Times New Roman"/>
-          <w:sz w:val="20"/>
-          <w:szCs w:val="20"/>
+          <w:sz w:val="18"/>
+          <w:szCs w:val="18"/>
         </w:rPr>
       </w:pPr>
       <w:r>
         <w:rPr>
           <w:rFonts w:ascii="Times New Roman" w:hAnsi="Times New Roman" w:cs="Times New Roman"/>
-          <w:sz w:val="20"/>
-          <w:szCs w:val="20"/>
+          <w:sz w:val="18"/>
+          <w:szCs w:val="18"/>
         </w:rPr>
         <w:endnoteRef/>
       </w:r>
       <w:r>
         <w:rPr>
           <w:rFonts w:ascii="Times New Roman" w:hAnsi="Times New Roman" w:cs="Times New Roman"/>
-          <w:sz w:val="20"/>
-          <w:szCs w:val="20"/>
+          <w:sz w:val="18"/>
+          <w:szCs w:val="18"/>
         </w:rPr>
         <w:tab/>
-        <w:t xml:space="preserve"> http://www.nyc.gov/html/oec/downloads/pdf/2014_ceqr_tm/14_Solid_Waste_201</w:t>
-      </w:r>
-      <w:r>
-        <w:rPr>
-          <w:rFonts w:ascii="Times New Roman" w:hAnsi="Times New Roman" w:cs="Times New Roman"/>
-          <w:sz w:val="20"/>
-          <w:szCs w:val="20"/>
-        </w:rPr>
-        <w:t>4.pdf</w:t>
+        <w:t xml:space="preserve"> http://www.nyc.gov/html/oec/downloads/pdf/2014_ceqr_tm/14_Solid_Waste_2014.pdf</w:t>
       </w:r>
     </w:p>
   </w:endnote>
@@ -13978,23 +13603,23 @@
         <w:spacing w:after="0" w:line="240" w:lineRule="auto"/>
         <w:rPr>
           <w:rFonts w:ascii="Times New Roman" w:hAnsi="Times New Roman" w:cs="Times New Roman"/>
-          <w:sz w:val="20"/>
-          <w:szCs w:val="20"/>
+          <w:sz w:val="18"/>
+          <w:szCs w:val="18"/>
         </w:rPr>
       </w:pPr>
       <w:r>
         <w:rPr>
           <w:rFonts w:ascii="Times New Roman" w:hAnsi="Times New Roman" w:cs="Times New Roman"/>
-          <w:sz w:val="20"/>
-          <w:szCs w:val="20"/>
+          <w:sz w:val="18"/>
+          <w:szCs w:val="18"/>
         </w:rPr>
         <w:endnoteRef/>
       </w:r>
       <w:r>
         <w:rPr>
           <w:rFonts w:ascii="Times New Roman" w:hAnsi="Times New Roman" w:cs="Times New Roman"/>
-          <w:sz w:val="20"/>
-          <w:szCs w:val="20"/>
+          <w:sz w:val="18"/>
+          <w:szCs w:val="18"/>
         </w:rPr>
         <w:tab/>
         <w:t xml:space="preserve"> https://www.nyu.edu/content/dam/nyu/spacePriorities/documents/13-1008%20USPWG%20Classrooms%20FINAL.pdf</w:t>
@@ -14015,16 +13640,16 @@
       <w:r>
         <w:rPr>
           <w:rFonts w:ascii="Times New Roman" w:hAnsi="Times New Roman" w:cs="Times New Roman"/>
-          <w:sz w:val="20"/>
-          <w:szCs w:val="20"/>
+          <w:sz w:val="18"/>
+          <w:szCs w:val="18"/>
         </w:rPr>
         <w:endnoteRef/>
       </w:r>
       <w:r>
         <w:rPr>
           <w:rFonts w:ascii="Times New Roman" w:hAnsi="Times New Roman" w:cs="Times New Roman"/>
-          <w:sz w:val="20"/>
-          <w:szCs w:val="20"/>
+          <w:sz w:val="18"/>
+          <w:szCs w:val="18"/>
         </w:rPr>
         <w:tab/>
         <w:t xml:space="preserve"> https://www.nyu.edu/content/dam/nyu/govCommunAffairs/documents/nyu-in-nyc/brooklyn/2014-07-29-370-Jay-St-Presentation-Downloadable.pdf</w:t>
@@ -14151,7 +13776,7 @@
     <w:lsdException w:name="E-mail Signature" w:semiHidden="1" w:unhideWhenUsed="1"/>
     <w:lsdException w:name="HTML Top of Form" w:semiHidden="1" w:unhideWhenUsed="1"/>
     <w:lsdException w:name="HTML Bottom of Form" w:semiHidden="1" w:unhideWhenUsed="1"/>
-    <w:lsdException w:name="Normal (Web)" w:semiHidden="1" w:unhideWhenUsed="1"/>
+    <w:lsdException w:name="Normal (Web)" w:semiHidden="1" w:uiPriority="99" w:unhideWhenUsed="1"/>
     <w:lsdException w:name="HTML Acronym" w:semiHidden="1" w:unhideWhenUsed="1"/>
     <w:lsdException w:name="HTML Address" w:semiHidden="1" w:unhideWhenUsed="1"/>
     <w:lsdException w:name="HTML Cite" w:semiHidden="1" w:unhideWhenUsed="1"/>
@@ -14220,6 +13845,13 @@
     <w:lsdException w:name="Medium Shading 2"/>
     <w:lsdException w:name="Medium List 1"/>
     <w:lsdException w:name="Medium List 2"/>
+    <w:lsdException w:name="Medium Grid 1"/>
+    <w:lsdException w:name="Medium Grid 2"/>
+    <w:lsdException w:name="Medium Grid 3"/>
+    <w:lsdException w:name="Dark List"/>
+    <w:lsdException w:name="Colorful Shading"/>
+    <w:lsdException w:name="Colorful List"/>
+    <w:lsdException w:name="Colorful Grid"/>
     <w:lsdException w:name="Light Shading Accent 1"/>
     <w:lsdException w:name="Light List Accent 1"/>
     <w:lsdException w:name="Light Grid Accent 1"/>
@@ -14713,6 +14345,7 @@
   <w:style w:type="paragraph" w:styleId="NormalWeb">
     <w:name w:val="Normal (Web)"/>
     <w:basedOn w:val="Normal"/>
+    <w:uiPriority w:val="99"/>
     <w:qFormat/>
     <w:rsid w:val="000652D4"/>
     <w:pPr>

</xml_diff>